<commit_message>
Aquí va la progra con los avances
</commit_message>
<xml_diff>
--- a/Casos YosuaBlancoDiaz.docx
+++ b/Casos YosuaBlancoDiaz.docx
@@ -583,342 +583,6 @@
               </w:rPr>
               <w:t>Crear la lista de alimentos disponibles para pedidos y los diferentes tipos de pedidos.</w:t>
             </w:r>
-          </w:p>
-        </w:tc>
-      </w:tr>
-      <w:tr>
-        <w:trPr>
-          <w:trHeight w:val="245"/>
-        </w:trPr>
-        <w:tc>
-          <w:tcPr>
-            <w:tcW w:w="4957" w:type="dxa"/>
-            <w:gridSpan w:val="2"/>
-            <w:tcBorders>
-              <w:top w:val="single" w:sz="4" w:space="0" w:color="000000"/>
-              <w:left w:val="single" w:sz="4" w:space="0" w:color="000000"/>
-              <w:bottom w:val="single" w:sz="4" w:space="0" w:color="000000"/>
-              <w:right w:val="single" w:sz="4" w:space="0" w:color="000000"/>
-            </w:tcBorders>
-            <w:shd w:val="clear" w:color="000000" w:fill="auto"/>
-            <w:vAlign w:val="bottom"/>
-          </w:tcPr>
-          <w:p>
-            <w:pPr>
-              <w:jc w:val="center"/>
-              <w:rPr>
-                <w:color w:val="000000"/>
-              </w:rPr>
-            </w:pPr>
-          </w:p>
-          <w:p>
-            <w:pPr>
-              <w:jc w:val="center"/>
-              <w:rPr>
-                <w:color w:val="000000"/>
-              </w:rPr>
-            </w:pPr>
-          </w:p>
-        </w:tc>
-        <w:tc>
-          <w:tcPr>
-            <w:tcW w:w="6204" w:type="dxa"/>
-            <w:tcBorders>
-              <w:top w:val="single" w:sz="4" w:space="0" w:color="000000"/>
-              <w:left w:val="nil"/>
-              <w:bottom w:val="single" w:sz="4" w:space="0" w:color="000000"/>
-              <w:right w:val="single" w:sz="4" w:space="0" w:color="000000"/>
-            </w:tcBorders>
-            <w:shd w:val="clear" w:color="000000" w:fill="auto"/>
-            <w:vAlign w:val="bottom"/>
-          </w:tcPr>
-          <w:p>
-            <w:pPr>
-              <w:jc w:val="center"/>
-              <w:rPr>
-                <w:color w:val="000000"/>
-              </w:rPr>
-            </w:pPr>
-          </w:p>
-        </w:tc>
-      </w:tr>
-      <w:tr>
-        <w:trPr>
-          <w:trHeight w:val="245"/>
-        </w:trPr>
-        <w:tc>
-          <w:tcPr>
-            <w:tcW w:w="4957" w:type="dxa"/>
-            <w:gridSpan w:val="2"/>
-            <w:tcBorders>
-              <w:top w:val="single" w:sz="4" w:space="0" w:color="000000"/>
-              <w:left w:val="single" w:sz="4" w:space="0" w:color="000000"/>
-              <w:bottom w:val="single" w:sz="4" w:space="0" w:color="000000"/>
-              <w:right w:val="single" w:sz="4" w:space="0" w:color="000000"/>
-            </w:tcBorders>
-            <w:shd w:val="clear" w:color="000000" w:fill="auto"/>
-            <w:vAlign w:val="bottom"/>
-          </w:tcPr>
-          <w:p>
-            <w:pPr>
-              <w:jc w:val="center"/>
-              <w:rPr>
-                <w:color w:val="000000"/>
-              </w:rPr>
-            </w:pPr>
-          </w:p>
-          <w:p>
-            <w:pPr>
-              <w:jc w:val="center"/>
-              <w:rPr>
-                <w:color w:val="000000"/>
-              </w:rPr>
-            </w:pPr>
-          </w:p>
-        </w:tc>
-        <w:tc>
-          <w:tcPr>
-            <w:tcW w:w="6204" w:type="dxa"/>
-            <w:tcBorders>
-              <w:top w:val="single" w:sz="4" w:space="0" w:color="000000"/>
-              <w:left w:val="nil"/>
-              <w:bottom w:val="single" w:sz="4" w:space="0" w:color="000000"/>
-              <w:right w:val="single" w:sz="4" w:space="0" w:color="000000"/>
-            </w:tcBorders>
-            <w:shd w:val="clear" w:color="000000" w:fill="auto"/>
-            <w:vAlign w:val="bottom"/>
-          </w:tcPr>
-          <w:p>
-            <w:pPr>
-              <w:jc w:val="center"/>
-              <w:rPr>
-                <w:color w:val="000000"/>
-              </w:rPr>
-            </w:pPr>
-          </w:p>
-        </w:tc>
-      </w:tr>
-      <w:tr>
-        <w:trPr>
-          <w:trHeight w:val="245"/>
-        </w:trPr>
-        <w:tc>
-          <w:tcPr>
-            <w:tcW w:w="4957" w:type="dxa"/>
-            <w:gridSpan w:val="2"/>
-            <w:tcBorders>
-              <w:top w:val="single" w:sz="4" w:space="0" w:color="000000"/>
-              <w:left w:val="single" w:sz="4" w:space="0" w:color="000000"/>
-              <w:bottom w:val="single" w:sz="4" w:space="0" w:color="000000"/>
-              <w:right w:val="single" w:sz="4" w:space="0" w:color="000000"/>
-            </w:tcBorders>
-            <w:shd w:val="clear" w:color="000000" w:fill="auto"/>
-            <w:vAlign w:val="bottom"/>
-          </w:tcPr>
-          <w:p>
-            <w:pPr>
-              <w:jc w:val="center"/>
-              <w:rPr>
-                <w:color w:val="000000"/>
-              </w:rPr>
-            </w:pPr>
-          </w:p>
-          <w:p>
-            <w:pPr>
-              <w:jc w:val="center"/>
-              <w:rPr>
-                <w:color w:val="000000"/>
-              </w:rPr>
-            </w:pPr>
-          </w:p>
-        </w:tc>
-        <w:tc>
-          <w:tcPr>
-            <w:tcW w:w="6204" w:type="dxa"/>
-            <w:tcBorders>
-              <w:top w:val="single" w:sz="4" w:space="0" w:color="000000"/>
-              <w:left w:val="nil"/>
-              <w:bottom w:val="single" w:sz="4" w:space="0" w:color="000000"/>
-              <w:right w:val="single" w:sz="4" w:space="0" w:color="000000"/>
-            </w:tcBorders>
-            <w:shd w:val="clear" w:color="000000" w:fill="auto"/>
-            <w:vAlign w:val="bottom"/>
-          </w:tcPr>
-          <w:p>
-            <w:pPr>
-              <w:jc w:val="center"/>
-              <w:rPr>
-                <w:color w:val="000000"/>
-              </w:rPr>
-            </w:pPr>
-          </w:p>
-        </w:tc>
-      </w:tr>
-      <w:tr>
-        <w:trPr>
-          <w:trHeight w:val="245"/>
-        </w:trPr>
-        <w:tc>
-          <w:tcPr>
-            <w:tcW w:w="4957" w:type="dxa"/>
-            <w:gridSpan w:val="2"/>
-            <w:tcBorders>
-              <w:top w:val="single" w:sz="4" w:space="0" w:color="000000"/>
-              <w:left w:val="single" w:sz="4" w:space="0" w:color="000000"/>
-              <w:bottom w:val="single" w:sz="4" w:space="0" w:color="000000"/>
-              <w:right w:val="single" w:sz="4" w:space="0" w:color="000000"/>
-            </w:tcBorders>
-            <w:shd w:val="clear" w:color="000000" w:fill="auto"/>
-            <w:vAlign w:val="bottom"/>
-          </w:tcPr>
-          <w:p>
-            <w:pPr>
-              <w:jc w:val="center"/>
-              <w:rPr>
-                <w:color w:val="000000"/>
-              </w:rPr>
-            </w:pPr>
-          </w:p>
-          <w:p>
-            <w:pPr>
-              <w:jc w:val="center"/>
-              <w:rPr>
-                <w:color w:val="000000"/>
-              </w:rPr>
-            </w:pPr>
-          </w:p>
-        </w:tc>
-        <w:tc>
-          <w:tcPr>
-            <w:tcW w:w="6204" w:type="dxa"/>
-            <w:tcBorders>
-              <w:top w:val="single" w:sz="4" w:space="0" w:color="000000"/>
-              <w:left w:val="nil"/>
-              <w:bottom w:val="single" w:sz="4" w:space="0" w:color="000000"/>
-              <w:right w:val="single" w:sz="4" w:space="0" w:color="000000"/>
-            </w:tcBorders>
-            <w:shd w:val="clear" w:color="000000" w:fill="auto"/>
-            <w:vAlign w:val="bottom"/>
-          </w:tcPr>
-          <w:p>
-            <w:pPr>
-              <w:jc w:val="center"/>
-              <w:rPr>
-                <w:color w:val="000000"/>
-              </w:rPr>
-            </w:pPr>
-          </w:p>
-        </w:tc>
-      </w:tr>
-      <w:tr>
-        <w:trPr>
-          <w:trHeight w:val="245"/>
-        </w:trPr>
-        <w:tc>
-          <w:tcPr>
-            <w:tcW w:w="4957" w:type="dxa"/>
-            <w:gridSpan w:val="2"/>
-            <w:tcBorders>
-              <w:top w:val="single" w:sz="4" w:space="0" w:color="000000"/>
-              <w:left w:val="single" w:sz="4" w:space="0" w:color="000000"/>
-              <w:bottom w:val="single" w:sz="4" w:space="0" w:color="000000"/>
-              <w:right w:val="single" w:sz="4" w:space="0" w:color="000000"/>
-            </w:tcBorders>
-            <w:shd w:val="clear" w:color="000000" w:fill="auto"/>
-            <w:vAlign w:val="bottom"/>
-          </w:tcPr>
-          <w:p>
-            <w:pPr>
-              <w:jc w:val="center"/>
-              <w:rPr>
-                <w:color w:val="000000"/>
-              </w:rPr>
-            </w:pPr>
-          </w:p>
-          <w:p>
-            <w:pPr>
-              <w:jc w:val="center"/>
-              <w:rPr>
-                <w:color w:val="000000"/>
-              </w:rPr>
-            </w:pPr>
-          </w:p>
-        </w:tc>
-        <w:tc>
-          <w:tcPr>
-            <w:tcW w:w="6204" w:type="dxa"/>
-            <w:tcBorders>
-              <w:top w:val="single" w:sz="4" w:space="0" w:color="000000"/>
-              <w:left w:val="nil"/>
-              <w:bottom w:val="single" w:sz="4" w:space="0" w:color="000000"/>
-              <w:right w:val="single" w:sz="4" w:space="0" w:color="000000"/>
-            </w:tcBorders>
-            <w:shd w:val="clear" w:color="000000" w:fill="auto"/>
-            <w:vAlign w:val="bottom"/>
-          </w:tcPr>
-          <w:p>
-            <w:pPr>
-              <w:jc w:val="center"/>
-              <w:rPr>
-                <w:color w:val="000000"/>
-              </w:rPr>
-            </w:pPr>
-          </w:p>
-        </w:tc>
-      </w:tr>
-      <w:tr>
-        <w:trPr>
-          <w:trHeight w:val="245"/>
-        </w:trPr>
-        <w:tc>
-          <w:tcPr>
-            <w:tcW w:w="4957" w:type="dxa"/>
-            <w:gridSpan w:val="2"/>
-            <w:tcBorders>
-              <w:top w:val="single" w:sz="4" w:space="0" w:color="000000"/>
-              <w:left w:val="single" w:sz="4" w:space="0" w:color="000000"/>
-              <w:bottom w:val="single" w:sz="4" w:space="0" w:color="000000"/>
-              <w:right w:val="single" w:sz="4" w:space="0" w:color="000000"/>
-            </w:tcBorders>
-            <w:shd w:val="clear" w:color="000000" w:fill="auto"/>
-            <w:vAlign w:val="bottom"/>
-          </w:tcPr>
-          <w:p>
-            <w:pPr>
-              <w:jc w:val="center"/>
-              <w:rPr>
-                <w:color w:val="000000"/>
-              </w:rPr>
-            </w:pPr>
-          </w:p>
-          <w:p>
-            <w:pPr>
-              <w:jc w:val="center"/>
-              <w:rPr>
-                <w:color w:val="000000"/>
-              </w:rPr>
-            </w:pPr>
-          </w:p>
-        </w:tc>
-        <w:tc>
-          <w:tcPr>
-            <w:tcW w:w="6204" w:type="dxa"/>
-            <w:tcBorders>
-              <w:top w:val="single" w:sz="4" w:space="0" w:color="000000"/>
-              <w:left w:val="nil"/>
-              <w:bottom w:val="single" w:sz="4" w:space="0" w:color="000000"/>
-              <w:right w:val="single" w:sz="4" w:space="0" w:color="000000"/>
-            </w:tcBorders>
-            <w:shd w:val="clear" w:color="000000" w:fill="auto"/>
-            <w:vAlign w:val="bottom"/>
-          </w:tcPr>
-          <w:p>
-            <w:pPr>
-              <w:jc w:val="center"/>
-              <w:rPr>
-                <w:color w:val="000000"/>
-              </w:rPr>
-            </w:pPr>
           </w:p>
         </w:tc>
       </w:tr>
@@ -967,6 +631,7 @@
                 <w:color w:val="000000"/>
               </w:rPr>
             </w:pPr>
+            <w:bookmarkStart w:id="0" w:name="_Hlk514871775"/>
             <w:r>
               <w:rPr>
                 <w:b/>
@@ -1449,7 +1114,7 @@
             <w:tcBorders>
               <w:top w:val="single" w:sz="4" w:space="0" w:color="000000"/>
               <w:left w:val="single" w:sz="4" w:space="0" w:color="000000"/>
-              <w:bottom w:val="single" w:sz="4" w:space="0" w:color="000000"/>
+              <w:bottom w:val="single" w:sz="4" w:space="0" w:color="auto"/>
               <w:right w:val="single" w:sz="4" w:space="0" w:color="000000"/>
             </w:tcBorders>
             <w:shd w:val="clear" w:color="000000" w:fill="auto"/>
@@ -1466,19 +1131,7 @@
               <w:rPr>
                 <w:color w:val="000000"/>
               </w:rPr>
-              <w:t>1</w:t>
-            </w:r>
-            <w:r>
-              <w:rPr>
-                <w:color w:val="000000"/>
-              </w:rPr>
-              <w:t>.Selecciona un tipo de pedido</w:t>
-            </w:r>
-            <w:r>
-              <w:rPr>
-                <w:color w:val="000000"/>
-              </w:rPr>
-              <w:t xml:space="preserve"> </w:t>
+              <w:t xml:space="preserve">1.Selecciona un tipo de pedido </w:t>
             </w:r>
           </w:p>
         </w:tc>
@@ -1488,7 +1141,7 @@
             <w:tcBorders>
               <w:top w:val="single" w:sz="4" w:space="0" w:color="000000"/>
               <w:left w:val="nil"/>
-              <w:bottom w:val="single" w:sz="4" w:space="0" w:color="000000"/>
+              <w:bottom w:val="single" w:sz="4" w:space="0" w:color="auto"/>
               <w:right w:val="single" w:sz="4" w:space="0" w:color="000000"/>
             </w:tcBorders>
             <w:shd w:val="clear" w:color="000000" w:fill="auto"/>
@@ -1518,10 +1171,8 @@
             <w:tcW w:w="4964" w:type="dxa"/>
             <w:gridSpan w:val="2"/>
             <w:tcBorders>
-              <w:top w:val="single" w:sz="4" w:space="0" w:color="000000"/>
-              <w:left w:val="single" w:sz="4" w:space="0" w:color="000000"/>
-              <w:bottom w:val="single" w:sz="4" w:space="0" w:color="000000"/>
-              <w:right w:val="single" w:sz="4" w:space="0" w:color="000000"/>
+              <w:top w:val="single" w:sz="4" w:space="0" w:color="auto"/>
+              <w:bottom w:val="single" w:sz="4" w:space="0" w:color="auto"/>
             </w:tcBorders>
             <w:shd w:val="clear" w:color="000000" w:fill="auto"/>
             <w:vAlign w:val="bottom"/>
@@ -1547,287 +1198,8 @@
           <w:tcPr>
             <w:tcW w:w="6212" w:type="dxa"/>
             <w:tcBorders>
-              <w:top w:val="single" w:sz="4" w:space="0" w:color="000000"/>
-              <w:left w:val="nil"/>
-              <w:bottom w:val="single" w:sz="4" w:space="0" w:color="000000"/>
-              <w:right w:val="single" w:sz="4" w:space="0" w:color="000000"/>
-            </w:tcBorders>
-            <w:shd w:val="clear" w:color="000000" w:fill="auto"/>
-            <w:vAlign w:val="bottom"/>
-          </w:tcPr>
-          <w:p>
-            <w:pPr>
-              <w:rPr>
-                <w:color w:val="000000"/>
-              </w:rPr>
-            </w:pPr>
-          </w:p>
-        </w:tc>
-      </w:tr>
-      <w:tr>
-        <w:trPr>
-          <w:trHeight w:val="243"/>
-        </w:trPr>
-        <w:tc>
-          <w:tcPr>
-            <w:tcW w:w="4964" w:type="dxa"/>
-            <w:gridSpan w:val="2"/>
-            <w:tcBorders>
-              <w:top w:val="single" w:sz="4" w:space="0" w:color="000000"/>
-              <w:left w:val="single" w:sz="4" w:space="0" w:color="000000"/>
-              <w:bottom w:val="single" w:sz="4" w:space="0" w:color="000000"/>
-              <w:right w:val="single" w:sz="4" w:space="0" w:color="000000"/>
-            </w:tcBorders>
-            <w:shd w:val="clear" w:color="000000" w:fill="auto"/>
-            <w:vAlign w:val="bottom"/>
-          </w:tcPr>
-          <w:p>
-            <w:pPr>
-              <w:jc w:val="center"/>
-              <w:rPr>
-                <w:color w:val="000000"/>
-              </w:rPr>
-            </w:pPr>
-          </w:p>
-          <w:p>
-            <w:pPr>
-              <w:rPr>
-                <w:color w:val="000000"/>
-              </w:rPr>
-            </w:pPr>
-          </w:p>
-        </w:tc>
-        <w:tc>
-          <w:tcPr>
-            <w:tcW w:w="6212" w:type="dxa"/>
-            <w:tcBorders>
-              <w:top w:val="single" w:sz="4" w:space="0" w:color="000000"/>
-              <w:left w:val="nil"/>
-              <w:bottom w:val="single" w:sz="4" w:space="0" w:color="000000"/>
-              <w:right w:val="single" w:sz="4" w:space="0" w:color="000000"/>
-            </w:tcBorders>
-            <w:shd w:val="clear" w:color="000000" w:fill="auto"/>
-            <w:vAlign w:val="bottom"/>
-          </w:tcPr>
-          <w:p>
-            <w:pPr>
-              <w:rPr>
-                <w:color w:val="000000"/>
-              </w:rPr>
-            </w:pPr>
-          </w:p>
-        </w:tc>
-      </w:tr>
-      <w:tr>
-        <w:trPr>
-          <w:trHeight w:val="243"/>
-        </w:trPr>
-        <w:tc>
-          <w:tcPr>
-            <w:tcW w:w="4964" w:type="dxa"/>
-            <w:gridSpan w:val="2"/>
-            <w:tcBorders>
-              <w:top w:val="single" w:sz="4" w:space="0" w:color="000000"/>
-              <w:left w:val="single" w:sz="4" w:space="0" w:color="000000"/>
-              <w:bottom w:val="single" w:sz="4" w:space="0" w:color="000000"/>
-              <w:right w:val="single" w:sz="4" w:space="0" w:color="000000"/>
-            </w:tcBorders>
-            <w:shd w:val="clear" w:color="000000" w:fill="auto"/>
-            <w:vAlign w:val="bottom"/>
-          </w:tcPr>
-          <w:p>
-            <w:pPr>
-              <w:jc w:val="center"/>
-              <w:rPr>
-                <w:color w:val="000000"/>
-              </w:rPr>
-            </w:pPr>
-          </w:p>
-          <w:p>
-            <w:pPr>
-              <w:jc w:val="center"/>
-              <w:rPr>
-                <w:color w:val="000000"/>
-              </w:rPr>
-            </w:pPr>
-          </w:p>
-        </w:tc>
-        <w:tc>
-          <w:tcPr>
-            <w:tcW w:w="6212" w:type="dxa"/>
-            <w:tcBorders>
-              <w:top w:val="single" w:sz="4" w:space="0" w:color="000000"/>
-              <w:left w:val="nil"/>
-              <w:bottom w:val="single" w:sz="4" w:space="0" w:color="000000"/>
-              <w:right w:val="single" w:sz="4" w:space="0" w:color="000000"/>
-            </w:tcBorders>
-            <w:shd w:val="clear" w:color="000000" w:fill="auto"/>
-            <w:vAlign w:val="bottom"/>
-          </w:tcPr>
-          <w:p>
-            <w:pPr>
-              <w:jc w:val="center"/>
-              <w:rPr>
-                <w:color w:val="000000"/>
-              </w:rPr>
-            </w:pPr>
-          </w:p>
-        </w:tc>
-      </w:tr>
-      <w:tr>
-        <w:trPr>
-          <w:trHeight w:val="243"/>
-        </w:trPr>
-        <w:tc>
-          <w:tcPr>
-            <w:tcW w:w="4964" w:type="dxa"/>
-            <w:gridSpan w:val="2"/>
-            <w:tcBorders>
-              <w:top w:val="single" w:sz="4" w:space="0" w:color="000000"/>
-              <w:left w:val="single" w:sz="4" w:space="0" w:color="000000"/>
-              <w:bottom w:val="single" w:sz="4" w:space="0" w:color="000000"/>
-              <w:right w:val="single" w:sz="4" w:space="0" w:color="000000"/>
-            </w:tcBorders>
-            <w:shd w:val="clear" w:color="000000" w:fill="auto"/>
-            <w:vAlign w:val="bottom"/>
-          </w:tcPr>
-          <w:p>
-            <w:pPr>
-              <w:jc w:val="center"/>
-              <w:rPr>
-                <w:color w:val="000000"/>
-              </w:rPr>
-            </w:pPr>
-          </w:p>
-          <w:p>
-            <w:pPr>
-              <w:jc w:val="center"/>
-              <w:rPr>
-                <w:color w:val="000000"/>
-              </w:rPr>
-            </w:pPr>
-          </w:p>
-        </w:tc>
-        <w:tc>
-          <w:tcPr>
-            <w:tcW w:w="6212" w:type="dxa"/>
-            <w:tcBorders>
-              <w:top w:val="single" w:sz="4" w:space="0" w:color="000000"/>
-              <w:left w:val="nil"/>
-              <w:bottom w:val="single" w:sz="4" w:space="0" w:color="000000"/>
-              <w:right w:val="single" w:sz="4" w:space="0" w:color="000000"/>
-            </w:tcBorders>
-            <w:shd w:val="clear" w:color="000000" w:fill="auto"/>
-            <w:vAlign w:val="bottom"/>
-          </w:tcPr>
-          <w:p>
-            <w:pPr>
-              <w:jc w:val="center"/>
-              <w:rPr>
-                <w:color w:val="000000"/>
-              </w:rPr>
-            </w:pPr>
-          </w:p>
-        </w:tc>
-      </w:tr>
-      <w:tr>
-        <w:trPr>
-          <w:trHeight w:val="243"/>
-        </w:trPr>
-        <w:tc>
-          <w:tcPr>
-            <w:tcW w:w="4964" w:type="dxa"/>
-            <w:gridSpan w:val="2"/>
-            <w:tcBorders>
-              <w:top w:val="single" w:sz="4" w:space="0" w:color="000000"/>
-              <w:left w:val="single" w:sz="4" w:space="0" w:color="000000"/>
-              <w:bottom w:val="single" w:sz="4" w:space="0" w:color="000000"/>
-              <w:right w:val="single" w:sz="4" w:space="0" w:color="000000"/>
-            </w:tcBorders>
-            <w:shd w:val="clear" w:color="000000" w:fill="auto"/>
-            <w:vAlign w:val="bottom"/>
-          </w:tcPr>
-          <w:p>
-            <w:pPr>
-              <w:jc w:val="center"/>
-              <w:rPr>
-                <w:color w:val="000000"/>
-              </w:rPr>
-            </w:pPr>
-          </w:p>
-          <w:p>
-            <w:pPr>
-              <w:jc w:val="center"/>
-              <w:rPr>
-                <w:color w:val="000000"/>
-              </w:rPr>
-            </w:pPr>
-          </w:p>
-        </w:tc>
-        <w:tc>
-          <w:tcPr>
-            <w:tcW w:w="6212" w:type="dxa"/>
-            <w:tcBorders>
-              <w:top w:val="single" w:sz="4" w:space="0" w:color="000000"/>
-              <w:left w:val="nil"/>
-              <w:bottom w:val="single" w:sz="4" w:space="0" w:color="000000"/>
-              <w:right w:val="single" w:sz="4" w:space="0" w:color="000000"/>
-            </w:tcBorders>
-            <w:shd w:val="clear" w:color="000000" w:fill="auto"/>
-            <w:vAlign w:val="bottom"/>
-          </w:tcPr>
-          <w:p>
-            <w:pPr>
-              <w:jc w:val="center"/>
-              <w:rPr>
-                <w:color w:val="000000"/>
-              </w:rPr>
-            </w:pPr>
-          </w:p>
-        </w:tc>
-      </w:tr>
-      <w:tr>
-        <w:trPr>
-          <w:trHeight w:val="243"/>
-        </w:trPr>
-        <w:tc>
-          <w:tcPr>
-            <w:tcW w:w="4964" w:type="dxa"/>
-            <w:gridSpan w:val="2"/>
-            <w:tcBorders>
-              <w:top w:val="single" w:sz="4" w:space="0" w:color="000000"/>
-              <w:left w:val="single" w:sz="4" w:space="0" w:color="000000"/>
-              <w:bottom w:val="single" w:sz="4" w:space="0" w:color="000000"/>
-              <w:right w:val="single" w:sz="4" w:space="0" w:color="000000"/>
-            </w:tcBorders>
-            <w:shd w:val="clear" w:color="000000" w:fill="auto"/>
-            <w:vAlign w:val="bottom"/>
-          </w:tcPr>
-          <w:p>
-            <w:pPr>
-              <w:jc w:val="center"/>
-              <w:rPr>
-                <w:color w:val="000000"/>
-              </w:rPr>
-            </w:pPr>
-          </w:p>
-          <w:p>
-            <w:pPr>
-              <w:jc w:val="center"/>
-              <w:rPr>
-                <w:color w:val="000000"/>
-              </w:rPr>
-            </w:pPr>
-          </w:p>
-        </w:tc>
-        <w:tc>
-          <w:tcPr>
-            <w:tcW w:w="6212" w:type="dxa"/>
-            <w:tcBorders>
-              <w:top w:val="single" w:sz="4" w:space="0" w:color="000000"/>
-              <w:left w:val="nil"/>
-              <w:bottom w:val="single" w:sz="4" w:space="0" w:color="000000"/>
-              <w:right w:val="single" w:sz="4" w:space="0" w:color="000000"/>
+              <w:top w:val="single" w:sz="4" w:space="0" w:color="auto"/>
+              <w:bottom w:val="single" w:sz="4" w:space="0" w:color="auto"/>
             </w:tcBorders>
             <w:shd w:val="clear" w:color="000000" w:fill="auto"/>
             <w:vAlign w:val="bottom"/>
@@ -1871,7 +1243,7 @@
           <w:tcPr>
             <w:tcW w:w="1467" w:type="dxa"/>
             <w:tcBorders>
-              <w:top w:val="single" w:sz="4" w:space="0" w:color="000000"/>
+              <w:top w:val="single" w:sz="4" w:space="0" w:color="auto"/>
               <w:left w:val="single" w:sz="4" w:space="0" w:color="000000"/>
               <w:bottom w:val="nil"/>
               <w:right w:val="nil"/>
@@ -1892,7 +1264,6 @@
                 <w:b/>
                 <w:color w:val="000000"/>
               </w:rPr>
-              <w:lastRenderedPageBreak/>
               <w:t>Código</w:t>
             </w:r>
           </w:p>
@@ -1902,7 +1273,7 @@
             <w:tcW w:w="9709" w:type="dxa"/>
             <w:gridSpan w:val="2"/>
             <w:tcBorders>
-              <w:top w:val="single" w:sz="4" w:space="0" w:color="000000"/>
+              <w:top w:val="single" w:sz="4" w:space="0" w:color="auto"/>
               <w:left w:val="single" w:sz="4" w:space="0" w:color="000000"/>
               <w:bottom w:val="nil"/>
               <w:right w:val="single" w:sz="4" w:space="0" w:color="000000"/>
@@ -2435,13 +1806,7 @@
               <w:rPr>
                 <w:color w:val="000000"/>
               </w:rPr>
-              <w:t>1</w:t>
-            </w:r>
-            <w:r>
-              <w:rPr>
-                <w:color w:val="000000"/>
-              </w:rPr>
-              <w:t>.Desplegar lista de alimentos</w:t>
+              <w:t>1.Desplegar lista de alimentos</w:t>
             </w:r>
           </w:p>
           <w:p>
@@ -2489,369 +1854,33 @@
           </w:p>
         </w:tc>
       </w:tr>
-      <w:tr>
-        <w:tblPrEx>
-          <w:tblCellMar>
-            <w:left w:w="108" w:type="dxa"/>
-            <w:right w:w="108" w:type="dxa"/>
-          </w:tblCellMar>
-        </w:tblPrEx>
-        <w:trPr>
-          <w:trHeight w:val="243"/>
-        </w:trPr>
-        <w:tc>
-          <w:tcPr>
-            <w:tcW w:w="4964" w:type="dxa"/>
-            <w:gridSpan w:val="2"/>
-            <w:tcBorders>
-              <w:top w:val="single" w:sz="4" w:space="0" w:color="000000"/>
-              <w:left w:val="single" w:sz="4" w:space="0" w:color="000000"/>
-              <w:bottom w:val="single" w:sz="4" w:space="0" w:color="000000"/>
-              <w:right w:val="single" w:sz="4" w:space="0" w:color="000000"/>
-            </w:tcBorders>
-            <w:shd w:val="clear" w:color="000000" w:fill="auto"/>
-            <w:vAlign w:val="bottom"/>
-          </w:tcPr>
-          <w:p>
-            <w:pPr>
-              <w:jc w:val="center"/>
-              <w:rPr>
-                <w:color w:val="000000"/>
-              </w:rPr>
-            </w:pPr>
-          </w:p>
-          <w:p>
-            <w:pPr>
-              <w:jc w:val="center"/>
-              <w:rPr>
-                <w:color w:val="000000"/>
-              </w:rPr>
-            </w:pPr>
-          </w:p>
-        </w:tc>
-        <w:tc>
-          <w:tcPr>
-            <w:tcW w:w="6212" w:type="dxa"/>
-            <w:tcBorders>
-              <w:top w:val="single" w:sz="4" w:space="0" w:color="000000"/>
-              <w:left w:val="nil"/>
-              <w:bottom w:val="single" w:sz="4" w:space="0" w:color="000000"/>
-              <w:right w:val="single" w:sz="4" w:space="0" w:color="000000"/>
-            </w:tcBorders>
-            <w:shd w:val="clear" w:color="000000" w:fill="auto"/>
-            <w:vAlign w:val="bottom"/>
-          </w:tcPr>
-          <w:p>
-            <w:pPr>
-              <w:rPr>
-                <w:color w:val="000000"/>
-              </w:rPr>
-            </w:pPr>
-          </w:p>
-        </w:tc>
-      </w:tr>
-      <w:tr>
-        <w:tblPrEx>
-          <w:tblCellMar>
-            <w:left w:w="108" w:type="dxa"/>
-            <w:right w:w="108" w:type="dxa"/>
-          </w:tblCellMar>
-        </w:tblPrEx>
-        <w:trPr>
-          <w:trHeight w:val="243"/>
-        </w:trPr>
-        <w:tc>
-          <w:tcPr>
-            <w:tcW w:w="4964" w:type="dxa"/>
-            <w:gridSpan w:val="2"/>
-            <w:tcBorders>
-              <w:top w:val="single" w:sz="4" w:space="0" w:color="000000"/>
-              <w:left w:val="single" w:sz="4" w:space="0" w:color="000000"/>
-              <w:bottom w:val="single" w:sz="4" w:space="0" w:color="000000"/>
-              <w:right w:val="single" w:sz="4" w:space="0" w:color="000000"/>
-            </w:tcBorders>
-            <w:shd w:val="clear" w:color="000000" w:fill="auto"/>
-            <w:vAlign w:val="bottom"/>
-          </w:tcPr>
-          <w:p>
-            <w:pPr>
-              <w:jc w:val="center"/>
-              <w:rPr>
-                <w:color w:val="000000"/>
-              </w:rPr>
-            </w:pPr>
-          </w:p>
-        </w:tc>
-        <w:tc>
-          <w:tcPr>
-            <w:tcW w:w="6212" w:type="dxa"/>
-            <w:tcBorders>
-              <w:top w:val="single" w:sz="4" w:space="0" w:color="000000"/>
-              <w:left w:val="nil"/>
-              <w:bottom w:val="single" w:sz="4" w:space="0" w:color="000000"/>
-              <w:right w:val="single" w:sz="4" w:space="0" w:color="000000"/>
-            </w:tcBorders>
-            <w:shd w:val="clear" w:color="000000" w:fill="auto"/>
-            <w:vAlign w:val="bottom"/>
-          </w:tcPr>
-          <w:p>
-            <w:pPr>
-              <w:rPr>
-                <w:color w:val="000000"/>
-              </w:rPr>
-            </w:pPr>
-          </w:p>
-        </w:tc>
-      </w:tr>
-      <w:tr>
-        <w:tblPrEx>
-          <w:tblCellMar>
-            <w:left w:w="108" w:type="dxa"/>
-            <w:right w:w="108" w:type="dxa"/>
-          </w:tblCellMar>
-        </w:tblPrEx>
-        <w:trPr>
-          <w:trHeight w:val="243"/>
-        </w:trPr>
-        <w:tc>
-          <w:tcPr>
-            <w:tcW w:w="4964" w:type="dxa"/>
-            <w:gridSpan w:val="2"/>
-            <w:tcBorders>
-              <w:top w:val="single" w:sz="4" w:space="0" w:color="000000"/>
-              <w:left w:val="single" w:sz="4" w:space="0" w:color="000000"/>
-              <w:bottom w:val="single" w:sz="4" w:space="0" w:color="000000"/>
-              <w:right w:val="single" w:sz="4" w:space="0" w:color="000000"/>
-            </w:tcBorders>
-            <w:shd w:val="clear" w:color="000000" w:fill="auto"/>
-            <w:vAlign w:val="bottom"/>
-          </w:tcPr>
-          <w:p>
-            <w:pPr>
-              <w:jc w:val="center"/>
-              <w:rPr>
-                <w:color w:val="000000"/>
-              </w:rPr>
-            </w:pPr>
-          </w:p>
-          <w:p>
-            <w:pPr>
-              <w:jc w:val="center"/>
-              <w:rPr>
-                <w:color w:val="000000"/>
-              </w:rPr>
-            </w:pPr>
-          </w:p>
-        </w:tc>
-        <w:tc>
-          <w:tcPr>
-            <w:tcW w:w="6212" w:type="dxa"/>
-            <w:tcBorders>
-              <w:top w:val="single" w:sz="4" w:space="0" w:color="000000"/>
-              <w:left w:val="nil"/>
-              <w:bottom w:val="single" w:sz="4" w:space="0" w:color="000000"/>
-              <w:right w:val="single" w:sz="4" w:space="0" w:color="000000"/>
-            </w:tcBorders>
-            <w:shd w:val="clear" w:color="000000" w:fill="auto"/>
-            <w:vAlign w:val="bottom"/>
-          </w:tcPr>
-          <w:p>
-            <w:pPr>
-              <w:jc w:val="center"/>
-              <w:rPr>
-                <w:color w:val="000000"/>
-              </w:rPr>
-            </w:pPr>
-          </w:p>
-        </w:tc>
-      </w:tr>
-      <w:tr>
-        <w:tblPrEx>
-          <w:tblCellMar>
-            <w:left w:w="108" w:type="dxa"/>
-            <w:right w:w="108" w:type="dxa"/>
-          </w:tblCellMar>
-        </w:tblPrEx>
-        <w:trPr>
-          <w:trHeight w:val="243"/>
-        </w:trPr>
-        <w:tc>
-          <w:tcPr>
-            <w:tcW w:w="4964" w:type="dxa"/>
-            <w:gridSpan w:val="2"/>
-            <w:tcBorders>
-              <w:top w:val="single" w:sz="4" w:space="0" w:color="000000"/>
-              <w:left w:val="single" w:sz="4" w:space="0" w:color="000000"/>
-              <w:bottom w:val="single" w:sz="4" w:space="0" w:color="000000"/>
-              <w:right w:val="single" w:sz="4" w:space="0" w:color="000000"/>
-            </w:tcBorders>
-            <w:shd w:val="clear" w:color="000000" w:fill="auto"/>
-            <w:vAlign w:val="bottom"/>
-          </w:tcPr>
-          <w:p>
-            <w:pPr>
-              <w:jc w:val="center"/>
-              <w:rPr>
-                <w:color w:val="000000"/>
-              </w:rPr>
-            </w:pPr>
-          </w:p>
-          <w:p>
-            <w:pPr>
-              <w:jc w:val="center"/>
-              <w:rPr>
-                <w:color w:val="000000"/>
-              </w:rPr>
-            </w:pPr>
-          </w:p>
-        </w:tc>
-        <w:tc>
-          <w:tcPr>
-            <w:tcW w:w="6212" w:type="dxa"/>
-            <w:tcBorders>
-              <w:top w:val="single" w:sz="4" w:space="0" w:color="000000"/>
-              <w:left w:val="nil"/>
-              <w:bottom w:val="single" w:sz="4" w:space="0" w:color="000000"/>
-              <w:right w:val="single" w:sz="4" w:space="0" w:color="000000"/>
-            </w:tcBorders>
-            <w:shd w:val="clear" w:color="000000" w:fill="auto"/>
-            <w:vAlign w:val="bottom"/>
-          </w:tcPr>
-          <w:p>
-            <w:pPr>
-              <w:jc w:val="center"/>
-              <w:rPr>
-                <w:color w:val="000000"/>
-              </w:rPr>
-            </w:pPr>
-          </w:p>
-        </w:tc>
-      </w:tr>
-      <w:tr>
-        <w:tblPrEx>
-          <w:tblCellMar>
-            <w:left w:w="108" w:type="dxa"/>
-            <w:right w:w="108" w:type="dxa"/>
-          </w:tblCellMar>
-        </w:tblPrEx>
-        <w:trPr>
-          <w:trHeight w:val="243"/>
-        </w:trPr>
-        <w:tc>
-          <w:tcPr>
-            <w:tcW w:w="4964" w:type="dxa"/>
-            <w:gridSpan w:val="2"/>
-            <w:tcBorders>
-              <w:top w:val="single" w:sz="4" w:space="0" w:color="000000"/>
-              <w:left w:val="single" w:sz="4" w:space="0" w:color="000000"/>
-              <w:bottom w:val="single" w:sz="4" w:space="0" w:color="000000"/>
-              <w:right w:val="single" w:sz="4" w:space="0" w:color="000000"/>
-            </w:tcBorders>
-            <w:shd w:val="clear" w:color="000000" w:fill="auto"/>
-            <w:vAlign w:val="bottom"/>
-          </w:tcPr>
-          <w:p>
-            <w:pPr>
-              <w:jc w:val="center"/>
-              <w:rPr>
-                <w:color w:val="000000"/>
-              </w:rPr>
-            </w:pPr>
-          </w:p>
-          <w:p>
-            <w:pPr>
-              <w:jc w:val="center"/>
-              <w:rPr>
-                <w:color w:val="000000"/>
-              </w:rPr>
-            </w:pPr>
-          </w:p>
-        </w:tc>
-        <w:tc>
-          <w:tcPr>
-            <w:tcW w:w="6212" w:type="dxa"/>
-            <w:tcBorders>
-              <w:top w:val="single" w:sz="4" w:space="0" w:color="000000"/>
-              <w:left w:val="nil"/>
-              <w:bottom w:val="single" w:sz="4" w:space="0" w:color="000000"/>
-              <w:right w:val="single" w:sz="4" w:space="0" w:color="000000"/>
-            </w:tcBorders>
-            <w:shd w:val="clear" w:color="000000" w:fill="auto"/>
-            <w:vAlign w:val="bottom"/>
-          </w:tcPr>
-          <w:p>
-            <w:pPr>
-              <w:jc w:val="center"/>
-              <w:rPr>
-                <w:color w:val="000000"/>
-              </w:rPr>
-            </w:pPr>
-          </w:p>
-        </w:tc>
-      </w:tr>
-      <w:tr>
-        <w:tblPrEx>
-          <w:tblCellMar>
-            <w:left w:w="108" w:type="dxa"/>
-            <w:right w:w="108" w:type="dxa"/>
-          </w:tblCellMar>
-        </w:tblPrEx>
-        <w:trPr>
-          <w:trHeight w:val="243"/>
-        </w:trPr>
-        <w:tc>
-          <w:tcPr>
-            <w:tcW w:w="4964" w:type="dxa"/>
-            <w:gridSpan w:val="2"/>
-            <w:tcBorders>
-              <w:top w:val="single" w:sz="4" w:space="0" w:color="000000"/>
-              <w:left w:val="single" w:sz="4" w:space="0" w:color="000000"/>
-              <w:bottom w:val="single" w:sz="4" w:space="0" w:color="000000"/>
-              <w:right w:val="single" w:sz="4" w:space="0" w:color="000000"/>
-            </w:tcBorders>
-            <w:shd w:val="clear" w:color="000000" w:fill="auto"/>
-            <w:vAlign w:val="bottom"/>
-          </w:tcPr>
-          <w:p>
-            <w:pPr>
-              <w:jc w:val="center"/>
-              <w:rPr>
-                <w:color w:val="000000"/>
-              </w:rPr>
-            </w:pPr>
-          </w:p>
-          <w:p>
-            <w:pPr>
-              <w:jc w:val="center"/>
-              <w:rPr>
-                <w:color w:val="000000"/>
-              </w:rPr>
-            </w:pPr>
-          </w:p>
-        </w:tc>
-        <w:tc>
-          <w:tcPr>
-            <w:tcW w:w="6212" w:type="dxa"/>
-            <w:tcBorders>
-              <w:top w:val="single" w:sz="4" w:space="0" w:color="000000"/>
-              <w:left w:val="nil"/>
-              <w:bottom w:val="single" w:sz="4" w:space="0" w:color="000000"/>
-              <w:right w:val="single" w:sz="4" w:space="0" w:color="000000"/>
-            </w:tcBorders>
-            <w:shd w:val="clear" w:color="000000" w:fill="auto"/>
-            <w:vAlign w:val="bottom"/>
-          </w:tcPr>
-          <w:p>
-            <w:pPr>
-              <w:jc w:val="center"/>
-              <w:rPr>
-                <w:color w:val="000000"/>
-              </w:rPr>
-            </w:pPr>
-          </w:p>
-        </w:tc>
-      </w:tr>
+      <w:bookmarkEnd w:id="0"/>
     </w:tbl>
+    <w:p>
+      <w:pPr>
+        <w:spacing w:after="160" w:line="259" w:lineRule="auto"/>
+      </w:pPr>
+    </w:p>
+    <w:p>
+      <w:pPr>
+        <w:spacing w:after="160" w:line="259" w:lineRule="auto"/>
+      </w:pPr>
+    </w:p>
+    <w:p>
+      <w:pPr>
+        <w:spacing w:after="160" w:line="259" w:lineRule="auto"/>
+      </w:pPr>
+    </w:p>
+    <w:p>
+      <w:pPr>
+        <w:spacing w:after="160" w:line="259" w:lineRule="auto"/>
+      </w:pPr>
+    </w:p>
+    <w:p>
+      <w:pPr>
+        <w:spacing w:after="160" w:line="259" w:lineRule="auto"/>
+      </w:pPr>
+    </w:p>
     <w:p>
       <w:pPr>
         <w:spacing w:after="160" w:line="259" w:lineRule="auto"/>
@@ -2897,6 +1926,7 @@
                 <w:color w:val="000000"/>
               </w:rPr>
             </w:pPr>
+            <w:bookmarkStart w:id="1" w:name="_Hlk514871808"/>
             <w:r>
               <w:rPr>
                 <w:b/>
@@ -3476,13 +2506,7 @@
               <w:rPr>
                 <w:color w:val="000000"/>
               </w:rPr>
-              <w:t>1</w:t>
-            </w:r>
-            <w:r>
-              <w:rPr>
-                <w:color w:val="000000"/>
-              </w:rPr>
-              <w:t>.Seleccionar alimentos</w:t>
+              <w:t>1.Seleccionar alimentos</w:t>
             </w:r>
           </w:p>
           <w:p>
@@ -3536,409 +2560,8 @@
                 <w:sz w:val="20"/>
                 <w:szCs w:val="20"/>
               </w:rPr>
-              <w:t>Guar</w:t>
-            </w:r>
-            <w:bookmarkStart w:id="0" w:name="_GoBack"/>
-            <w:bookmarkEnd w:id="0"/>
-            <w:r>
-              <w:rPr>
-                <w:rFonts w:ascii="NanumGothic" w:eastAsia="NanumGothic" w:hAnsi="NanumGothic"/>
-                <w:sz w:val="20"/>
-                <w:szCs w:val="20"/>
-              </w:rPr>
-              <w:t>dar todos los alimentos que el cliente seleccione</w:t>
-            </w:r>
-          </w:p>
-        </w:tc>
-      </w:tr>
-      <w:tr>
-        <w:trPr>
-          <w:trHeight w:val="530"/>
-        </w:trPr>
-        <w:tc>
-          <w:tcPr>
-            <w:tcW w:w="4965" w:type="dxa"/>
-            <w:gridSpan w:val="2"/>
-            <w:tcBorders>
-              <w:top w:val="single" w:sz="4" w:space="0" w:color="000000"/>
-              <w:left w:val="single" w:sz="4" w:space="0" w:color="000000"/>
-              <w:bottom w:val="single" w:sz="4" w:space="0" w:color="000000"/>
-              <w:right w:val="single" w:sz="4" w:space="0" w:color="000000"/>
-            </w:tcBorders>
-            <w:tcMar>
-              <w:left w:w="65" w:type="dxa"/>
-              <w:right w:w="70" w:type="dxa"/>
-            </w:tcMar>
-            <w:vAlign w:val="bottom"/>
-          </w:tcPr>
-          <w:p>
-            <w:pPr>
-              <w:wordWrap w:val="0"/>
-              <w:jc w:val="center"/>
-              <w:rPr>
-                <w:color w:val="000000"/>
-              </w:rPr>
-            </w:pPr>
-          </w:p>
-          <w:p>
-            <w:pPr>
-              <w:wordWrap w:val="0"/>
-              <w:rPr>
-                <w:color w:val="000000"/>
-              </w:rPr>
-            </w:pPr>
-          </w:p>
-        </w:tc>
-        <w:tc>
-          <w:tcPr>
-            <w:tcW w:w="6210" w:type="dxa"/>
-            <w:tcBorders>
-              <w:top w:val="single" w:sz="4" w:space="0" w:color="000000"/>
-              <w:left w:val="nil"/>
-              <w:bottom w:val="single" w:sz="4" w:space="0" w:color="000000"/>
-              <w:right w:val="single" w:sz="4" w:space="0" w:color="000000"/>
-            </w:tcBorders>
-            <w:tcMar>
-              <w:left w:w="70" w:type="dxa"/>
-              <w:right w:w="65" w:type="dxa"/>
-            </w:tcMar>
-            <w:vAlign w:val="bottom"/>
-          </w:tcPr>
-          <w:p>
-            <w:pPr>
-              <w:wordWrap w:val="0"/>
-              <w:jc w:val="both"/>
-              <w:rPr>
-                <w:color w:val="000000"/>
-              </w:rPr>
-            </w:pPr>
-          </w:p>
-        </w:tc>
-      </w:tr>
-      <w:tr>
-        <w:trPr>
-          <w:trHeight w:val="530"/>
-        </w:trPr>
-        <w:tc>
-          <w:tcPr>
-            <w:tcW w:w="4965" w:type="dxa"/>
-            <w:gridSpan w:val="2"/>
-            <w:tcBorders>
-              <w:top w:val="single" w:sz="4" w:space="0" w:color="000000"/>
-              <w:left w:val="single" w:sz="4" w:space="0" w:color="000000"/>
-              <w:bottom w:val="single" w:sz="4" w:space="0" w:color="000000"/>
-              <w:right w:val="single" w:sz="4" w:space="0" w:color="000000"/>
-            </w:tcBorders>
-            <w:tcMar>
-              <w:left w:w="65" w:type="dxa"/>
-              <w:right w:w="70" w:type="dxa"/>
-            </w:tcMar>
-            <w:vAlign w:val="bottom"/>
-          </w:tcPr>
-          <w:p>
-            <w:pPr>
-              <w:wordWrap w:val="0"/>
-              <w:jc w:val="center"/>
-              <w:rPr>
-                <w:color w:val="000000"/>
-              </w:rPr>
-            </w:pPr>
-          </w:p>
-        </w:tc>
-        <w:tc>
-          <w:tcPr>
-            <w:tcW w:w="6210" w:type="dxa"/>
-            <w:tcBorders>
-              <w:top w:val="single" w:sz="4" w:space="0" w:color="000000"/>
-              <w:left w:val="nil"/>
-              <w:bottom w:val="single" w:sz="4" w:space="0" w:color="000000"/>
-              <w:right w:val="single" w:sz="4" w:space="0" w:color="000000"/>
-            </w:tcBorders>
-            <w:tcMar>
-              <w:left w:w="70" w:type="dxa"/>
-              <w:right w:w="65" w:type="dxa"/>
-            </w:tcMar>
-            <w:vAlign w:val="bottom"/>
-          </w:tcPr>
-          <w:p>
-            <w:pPr>
-              <w:wordWrap w:val="0"/>
-              <w:jc w:val="both"/>
-              <w:rPr>
-                <w:color w:val="000000"/>
-              </w:rPr>
-            </w:pPr>
-          </w:p>
-        </w:tc>
-      </w:tr>
-      <w:tr>
-        <w:trPr>
-          <w:trHeight w:val="530"/>
-        </w:trPr>
-        <w:tc>
-          <w:tcPr>
-            <w:tcW w:w="4965" w:type="dxa"/>
-            <w:gridSpan w:val="2"/>
-            <w:tcBorders>
-              <w:top w:val="single" w:sz="4" w:space="0" w:color="000000"/>
-              <w:left w:val="single" w:sz="4" w:space="0" w:color="000000"/>
-              <w:bottom w:val="single" w:sz="4" w:space="0" w:color="000000"/>
-              <w:right w:val="single" w:sz="4" w:space="0" w:color="000000"/>
-            </w:tcBorders>
-            <w:tcMar>
-              <w:left w:w="65" w:type="dxa"/>
-              <w:right w:w="70" w:type="dxa"/>
-            </w:tcMar>
-            <w:vAlign w:val="bottom"/>
-          </w:tcPr>
-          <w:p>
-            <w:pPr>
-              <w:wordWrap w:val="0"/>
-              <w:jc w:val="center"/>
-              <w:rPr>
-                <w:color w:val="000000"/>
-              </w:rPr>
-            </w:pPr>
-          </w:p>
-        </w:tc>
-        <w:tc>
-          <w:tcPr>
-            <w:tcW w:w="6210" w:type="dxa"/>
-            <w:tcBorders>
-              <w:top w:val="single" w:sz="4" w:space="0" w:color="000000"/>
-              <w:left w:val="nil"/>
-              <w:bottom w:val="single" w:sz="4" w:space="0" w:color="000000"/>
-              <w:right w:val="single" w:sz="4" w:space="0" w:color="000000"/>
-            </w:tcBorders>
-            <w:tcMar>
-              <w:left w:w="70" w:type="dxa"/>
-              <w:right w:w="65" w:type="dxa"/>
-            </w:tcMar>
-            <w:vAlign w:val="bottom"/>
-          </w:tcPr>
-          <w:p>
-            <w:pPr>
-              <w:wordWrap w:val="0"/>
-              <w:spacing w:after="160" w:line="259" w:lineRule="auto"/>
-              <w:jc w:val="both"/>
-              <w:rPr>
-                <w:rFonts w:ascii="NanumGothic" w:eastAsia="NanumGothic" w:hAnsi="NanumGothic"/>
-                <w:sz w:val="20"/>
-                <w:szCs w:val="20"/>
-              </w:rPr>
-            </w:pPr>
-            <w:r>
-              <w:rPr>
-                <w:rFonts w:ascii="NanumGothic" w:eastAsia="NanumGothic" w:hAnsi="NanumGothic"/>
-                <w:sz w:val="20"/>
-                <w:szCs w:val="20"/>
-              </w:rPr>
-              <w:t>.</w:t>
-            </w:r>
-          </w:p>
-        </w:tc>
-      </w:tr>
-      <w:tr>
-        <w:trPr>
-          <w:trHeight w:val="530"/>
-        </w:trPr>
-        <w:tc>
-          <w:tcPr>
-            <w:tcW w:w="4965" w:type="dxa"/>
-            <w:gridSpan w:val="2"/>
-            <w:tcBorders>
-              <w:top w:val="single" w:sz="4" w:space="0" w:color="000000"/>
-              <w:left w:val="single" w:sz="4" w:space="0" w:color="000000"/>
-              <w:bottom w:val="single" w:sz="4" w:space="0" w:color="000000"/>
-              <w:right w:val="single" w:sz="4" w:space="0" w:color="000000"/>
-            </w:tcBorders>
-            <w:tcMar>
-              <w:left w:w="65" w:type="dxa"/>
-              <w:right w:w="70" w:type="dxa"/>
-            </w:tcMar>
-            <w:vAlign w:val="bottom"/>
-          </w:tcPr>
-          <w:p>
-            <w:pPr>
-              <w:wordWrap w:val="0"/>
-              <w:jc w:val="center"/>
-              <w:rPr>
-                <w:color w:val="000000"/>
-              </w:rPr>
-            </w:pPr>
-          </w:p>
-          <w:p>
-            <w:pPr>
-              <w:wordWrap w:val="0"/>
-              <w:jc w:val="center"/>
-              <w:rPr>
-                <w:color w:val="000000"/>
-              </w:rPr>
-            </w:pPr>
-          </w:p>
-        </w:tc>
-        <w:tc>
-          <w:tcPr>
-            <w:tcW w:w="6210" w:type="dxa"/>
-            <w:tcBorders>
-              <w:top w:val="single" w:sz="4" w:space="0" w:color="000000"/>
-              <w:left w:val="nil"/>
-              <w:bottom w:val="single" w:sz="4" w:space="0" w:color="000000"/>
-              <w:right w:val="single" w:sz="4" w:space="0" w:color="000000"/>
-            </w:tcBorders>
-            <w:tcMar>
-              <w:left w:w="70" w:type="dxa"/>
-              <w:right w:w="65" w:type="dxa"/>
-            </w:tcMar>
-            <w:vAlign w:val="bottom"/>
-          </w:tcPr>
-          <w:p>
-            <w:pPr>
-              <w:wordWrap w:val="0"/>
-              <w:spacing w:after="160" w:line="259" w:lineRule="auto"/>
-              <w:jc w:val="both"/>
-              <w:rPr>
-                <w:rFonts w:ascii="NanumGothic" w:eastAsia="NanumGothic" w:hAnsi="NanumGothic"/>
-                <w:sz w:val="20"/>
-                <w:szCs w:val="20"/>
-              </w:rPr>
-            </w:pPr>
-          </w:p>
-        </w:tc>
-      </w:tr>
-      <w:tr>
-        <w:trPr>
-          <w:trHeight w:val="530"/>
-        </w:trPr>
-        <w:tc>
-          <w:tcPr>
-            <w:tcW w:w="4965" w:type="dxa"/>
-            <w:gridSpan w:val="2"/>
-            <w:tcBorders>
-              <w:top w:val="single" w:sz="4" w:space="0" w:color="000000"/>
-              <w:left w:val="single" w:sz="4" w:space="0" w:color="000000"/>
-              <w:bottom w:val="single" w:sz="4" w:space="0" w:color="000000"/>
-              <w:right w:val="single" w:sz="4" w:space="0" w:color="000000"/>
-            </w:tcBorders>
-            <w:tcMar>
-              <w:left w:w="65" w:type="dxa"/>
-              <w:right w:w="70" w:type="dxa"/>
-            </w:tcMar>
-            <w:vAlign w:val="bottom"/>
-          </w:tcPr>
-          <w:p>
-            <w:pPr>
-              <w:wordWrap w:val="0"/>
-              <w:jc w:val="center"/>
-              <w:rPr>
-                <w:color w:val="000000"/>
-              </w:rPr>
-            </w:pPr>
-          </w:p>
-          <w:p>
-            <w:pPr>
-              <w:wordWrap w:val="0"/>
-              <w:jc w:val="center"/>
-              <w:rPr>
-                <w:color w:val="000000"/>
-              </w:rPr>
-            </w:pPr>
-          </w:p>
-        </w:tc>
-        <w:tc>
-          <w:tcPr>
-            <w:tcW w:w="6210" w:type="dxa"/>
-            <w:tcBorders>
-              <w:top w:val="single" w:sz="4" w:space="0" w:color="000000"/>
-              <w:left w:val="nil"/>
-              <w:bottom w:val="single" w:sz="4" w:space="0" w:color="000000"/>
-              <w:right w:val="single" w:sz="4" w:space="0" w:color="000000"/>
-            </w:tcBorders>
-            <w:tcMar>
-              <w:left w:w="70" w:type="dxa"/>
-              <w:right w:w="65" w:type="dxa"/>
-            </w:tcMar>
-            <w:vAlign w:val="bottom"/>
-          </w:tcPr>
-          <w:p>
-            <w:pPr>
-              <w:wordWrap w:val="0"/>
-              <w:spacing w:after="160" w:line="259" w:lineRule="auto"/>
-              <w:jc w:val="both"/>
-              <w:rPr>
-                <w:rFonts w:ascii="NanumGothic" w:eastAsia="NanumGothic" w:hAnsi="NanumGothic"/>
-                <w:sz w:val="20"/>
-                <w:szCs w:val="20"/>
-              </w:rPr>
-            </w:pPr>
-          </w:p>
-        </w:tc>
-      </w:tr>
-      <w:tr>
-        <w:trPr>
-          <w:trHeight w:val="530"/>
-        </w:trPr>
-        <w:tc>
-          <w:tcPr>
-            <w:tcW w:w="4965" w:type="dxa"/>
-            <w:gridSpan w:val="2"/>
-            <w:tcBorders>
-              <w:top w:val="single" w:sz="4" w:space="0" w:color="000000"/>
-              <w:left w:val="single" w:sz="4" w:space="0" w:color="000000"/>
-              <w:bottom w:val="single" w:sz="4" w:space="0" w:color="000000"/>
-              <w:right w:val="single" w:sz="4" w:space="0" w:color="000000"/>
-            </w:tcBorders>
-            <w:tcMar>
-              <w:left w:w="65" w:type="dxa"/>
-              <w:right w:w="70" w:type="dxa"/>
-            </w:tcMar>
-            <w:vAlign w:val="bottom"/>
-          </w:tcPr>
-          <w:p>
-            <w:pPr>
-              <w:wordWrap w:val="0"/>
-              <w:jc w:val="center"/>
-              <w:rPr>
-                <w:color w:val="000000"/>
-              </w:rPr>
-            </w:pPr>
-          </w:p>
-          <w:p>
-            <w:pPr>
-              <w:wordWrap w:val="0"/>
-              <w:jc w:val="center"/>
-              <w:rPr>
-                <w:color w:val="000000"/>
-              </w:rPr>
-            </w:pPr>
-          </w:p>
-        </w:tc>
-        <w:tc>
-          <w:tcPr>
-            <w:tcW w:w="6210" w:type="dxa"/>
-            <w:tcBorders>
-              <w:top w:val="single" w:sz="4" w:space="0" w:color="000000"/>
-              <w:left w:val="nil"/>
-              <w:bottom w:val="single" w:sz="4" w:space="0" w:color="000000"/>
-              <w:right w:val="single" w:sz="4" w:space="0" w:color="000000"/>
-            </w:tcBorders>
-            <w:tcMar>
-              <w:left w:w="70" w:type="dxa"/>
-              <w:right w:w="65" w:type="dxa"/>
-            </w:tcMar>
-            <w:vAlign w:val="bottom"/>
-          </w:tcPr>
-          <w:p>
-            <w:pPr>
-              <w:wordWrap w:val="0"/>
-              <w:spacing w:after="160" w:line="259" w:lineRule="auto"/>
-              <w:jc w:val="both"/>
-              <w:rPr>
-                <w:rFonts w:ascii="NanumGothic" w:eastAsia="NanumGothic" w:hAnsi="NanumGothic"/>
-                <w:sz w:val="20"/>
-                <w:szCs w:val="20"/>
-              </w:rPr>
-            </w:pPr>
+              <w:t>Guardar todos los alimentos que el cliente seleccione</w:t>
+            </w:r>
           </w:p>
         </w:tc>
       </w:tr>
@@ -3947,6 +2570,9 @@
       <w:pPr>
         <w:spacing w:after="160" w:line="259" w:lineRule="auto"/>
       </w:pPr>
+      <w:bookmarkStart w:id="2" w:name="_GoBack"/>
+      <w:bookmarkEnd w:id="1"/>
+      <w:bookmarkEnd w:id="2"/>
     </w:p>
     <w:sectPr>
       <w:pgSz w:w="12240" w:h="15840"/>
@@ -3961,6 +2587,7 @@
 <file path=word/numbering.xml><?xml version="1.0" encoding="utf-8"?>
 <w:numbering xmlns:wpc="http://schemas.microsoft.com/office/word/2010/wordprocessingCanvas" xmlns:cx="http://schemas.microsoft.com/office/drawing/2014/chartex" xmlns:cx1="http://schemas.microsoft.com/office/drawing/2015/9/8/chartex" xmlns:cx2="http://schemas.microsoft.com/office/drawing/2015/10/21/chartex" xmlns:cx3="http://schemas.microsoft.com/office/drawing/2016/5/9/chartex" xmlns:cx4="http://schemas.microsoft.com/office/drawing/2016/5/10/chartex" xmlns:cx5="http://schemas.microsoft.com/office/drawing/2016/5/11/chartex" xmlns:cx6="http://schemas.microsoft.com/office/drawing/2016/5/12/chartex" xmlns:cx7="http://schemas.microsoft.com/office/drawing/2016/5/13/chartex" xmlns:cx8="http://schemas.microsoft.com/office/drawing/2016/5/14/chartex" xmlns:mc="http://schemas.openxmlformats.org/markup-compatibility/2006" xmlns:aink="http://schemas.microsoft.com/office/drawing/2016/ink" xmlns:am3d="http://schemas.microsoft.com/office/drawing/2017/model3d" xmlns:o="urn:schemas-microsoft-com:office:office" xmlns:r="http://schemas.openxmlformats.org/officeDocument/2006/relationships" xmlns:m="http://schemas.openxmlformats.org/officeDocument/2006/math" xmlns:v="urn:schemas-microsoft-com:vml" xmlns:wp14="http://schemas.microsoft.com/office/word/2010/wordprocessingDrawing" xmlns:wp="http://schemas.openxmlformats.org/drawingml/2006/wordprocessingDrawing" xmlns:w10="urn:schemas-microsoft-com:office:word" xmlns:w="http://schemas.openxmlformats.org/wordprocessingml/2006/main" xmlns:w14="http://schemas.microsoft.com/office/word/2010/wordml" xmlns:w15="http://schemas.microsoft.com/office/word/2012/wordml" xmlns:w16cid="http://schemas.microsoft.com/office/word/2016/wordml/cid" xmlns:w16se="http://schemas.microsoft.com/office/word/2015/wordml/symex" xmlns:wpg="http://schemas.microsoft.com/office/word/2010/wordprocessingGroup" xmlns:wpi="http://schemas.microsoft.com/office/word/2010/wordprocessingInk" xmlns:wne="http://schemas.microsoft.com/office/word/2006/wordml" xmlns:wps="http://schemas.microsoft.com/office/word/2010/wordprocessingShape" mc:Ignorable="w14 w15 w16se w16cid wp14">
   <w:abstractNum w:abstractNumId="0" w15:restartNumberingAfterBreak="0">
+    <w:nsid w:val="506B6D9C"/>
     <w:multiLevelType w:val="hybridMultilevel"/>
     <w:tmpl w:val="28D76B2D"/>
     <w:lvl w:ilvl="0" w:tplc="42A082DA">

</xml_diff>

<commit_message>
Nuevas clases y frames
ventan principal del cliente, clase utilidades y el xml con los tags de yosi y mios
</commit_message>
<xml_diff>
--- a/Casos YosuaBlancoDiaz.docx
+++ b/Casos YosuaBlancoDiaz.docx
@@ -583,342 +583,6 @@
               </w:rPr>
               <w:t>Crear la lista de alimentos disponibles para pedidos y los diferentes tipos de pedidos.</w:t>
             </w:r>
-          </w:p>
-        </w:tc>
-      </w:tr>
-      <w:tr>
-        <w:trPr>
-          <w:trHeight w:val="245"/>
-        </w:trPr>
-        <w:tc>
-          <w:tcPr>
-            <w:tcW w:w="4957" w:type="dxa"/>
-            <w:gridSpan w:val="2"/>
-            <w:tcBorders>
-              <w:top w:val="single" w:sz="4" w:space="0" w:color="000000"/>
-              <w:left w:val="single" w:sz="4" w:space="0" w:color="000000"/>
-              <w:bottom w:val="single" w:sz="4" w:space="0" w:color="000000"/>
-              <w:right w:val="single" w:sz="4" w:space="0" w:color="000000"/>
-            </w:tcBorders>
-            <w:shd w:val="clear" w:color="000000" w:fill="auto"/>
-            <w:vAlign w:val="bottom"/>
-          </w:tcPr>
-          <w:p>
-            <w:pPr>
-              <w:jc w:val="center"/>
-              <w:rPr>
-                <w:color w:val="000000"/>
-              </w:rPr>
-            </w:pPr>
-          </w:p>
-          <w:p>
-            <w:pPr>
-              <w:jc w:val="center"/>
-              <w:rPr>
-                <w:color w:val="000000"/>
-              </w:rPr>
-            </w:pPr>
-          </w:p>
-        </w:tc>
-        <w:tc>
-          <w:tcPr>
-            <w:tcW w:w="6204" w:type="dxa"/>
-            <w:tcBorders>
-              <w:top w:val="single" w:sz="4" w:space="0" w:color="000000"/>
-              <w:left w:val="nil"/>
-              <w:bottom w:val="single" w:sz="4" w:space="0" w:color="000000"/>
-              <w:right w:val="single" w:sz="4" w:space="0" w:color="000000"/>
-            </w:tcBorders>
-            <w:shd w:val="clear" w:color="000000" w:fill="auto"/>
-            <w:vAlign w:val="bottom"/>
-          </w:tcPr>
-          <w:p>
-            <w:pPr>
-              <w:jc w:val="center"/>
-              <w:rPr>
-                <w:color w:val="000000"/>
-              </w:rPr>
-            </w:pPr>
-          </w:p>
-        </w:tc>
-      </w:tr>
-      <w:tr>
-        <w:trPr>
-          <w:trHeight w:val="245"/>
-        </w:trPr>
-        <w:tc>
-          <w:tcPr>
-            <w:tcW w:w="4957" w:type="dxa"/>
-            <w:gridSpan w:val="2"/>
-            <w:tcBorders>
-              <w:top w:val="single" w:sz="4" w:space="0" w:color="000000"/>
-              <w:left w:val="single" w:sz="4" w:space="0" w:color="000000"/>
-              <w:bottom w:val="single" w:sz="4" w:space="0" w:color="000000"/>
-              <w:right w:val="single" w:sz="4" w:space="0" w:color="000000"/>
-            </w:tcBorders>
-            <w:shd w:val="clear" w:color="000000" w:fill="auto"/>
-            <w:vAlign w:val="bottom"/>
-          </w:tcPr>
-          <w:p>
-            <w:pPr>
-              <w:jc w:val="center"/>
-              <w:rPr>
-                <w:color w:val="000000"/>
-              </w:rPr>
-            </w:pPr>
-          </w:p>
-          <w:p>
-            <w:pPr>
-              <w:jc w:val="center"/>
-              <w:rPr>
-                <w:color w:val="000000"/>
-              </w:rPr>
-            </w:pPr>
-          </w:p>
-        </w:tc>
-        <w:tc>
-          <w:tcPr>
-            <w:tcW w:w="6204" w:type="dxa"/>
-            <w:tcBorders>
-              <w:top w:val="single" w:sz="4" w:space="0" w:color="000000"/>
-              <w:left w:val="nil"/>
-              <w:bottom w:val="single" w:sz="4" w:space="0" w:color="000000"/>
-              <w:right w:val="single" w:sz="4" w:space="0" w:color="000000"/>
-            </w:tcBorders>
-            <w:shd w:val="clear" w:color="000000" w:fill="auto"/>
-            <w:vAlign w:val="bottom"/>
-          </w:tcPr>
-          <w:p>
-            <w:pPr>
-              <w:jc w:val="center"/>
-              <w:rPr>
-                <w:color w:val="000000"/>
-              </w:rPr>
-            </w:pPr>
-          </w:p>
-        </w:tc>
-      </w:tr>
-      <w:tr>
-        <w:trPr>
-          <w:trHeight w:val="245"/>
-        </w:trPr>
-        <w:tc>
-          <w:tcPr>
-            <w:tcW w:w="4957" w:type="dxa"/>
-            <w:gridSpan w:val="2"/>
-            <w:tcBorders>
-              <w:top w:val="single" w:sz="4" w:space="0" w:color="000000"/>
-              <w:left w:val="single" w:sz="4" w:space="0" w:color="000000"/>
-              <w:bottom w:val="single" w:sz="4" w:space="0" w:color="000000"/>
-              <w:right w:val="single" w:sz="4" w:space="0" w:color="000000"/>
-            </w:tcBorders>
-            <w:shd w:val="clear" w:color="000000" w:fill="auto"/>
-            <w:vAlign w:val="bottom"/>
-          </w:tcPr>
-          <w:p>
-            <w:pPr>
-              <w:jc w:val="center"/>
-              <w:rPr>
-                <w:color w:val="000000"/>
-              </w:rPr>
-            </w:pPr>
-          </w:p>
-          <w:p>
-            <w:pPr>
-              <w:jc w:val="center"/>
-              <w:rPr>
-                <w:color w:val="000000"/>
-              </w:rPr>
-            </w:pPr>
-          </w:p>
-        </w:tc>
-        <w:tc>
-          <w:tcPr>
-            <w:tcW w:w="6204" w:type="dxa"/>
-            <w:tcBorders>
-              <w:top w:val="single" w:sz="4" w:space="0" w:color="000000"/>
-              <w:left w:val="nil"/>
-              <w:bottom w:val="single" w:sz="4" w:space="0" w:color="000000"/>
-              <w:right w:val="single" w:sz="4" w:space="0" w:color="000000"/>
-            </w:tcBorders>
-            <w:shd w:val="clear" w:color="000000" w:fill="auto"/>
-            <w:vAlign w:val="bottom"/>
-          </w:tcPr>
-          <w:p>
-            <w:pPr>
-              <w:jc w:val="center"/>
-              <w:rPr>
-                <w:color w:val="000000"/>
-              </w:rPr>
-            </w:pPr>
-          </w:p>
-        </w:tc>
-      </w:tr>
-      <w:tr>
-        <w:trPr>
-          <w:trHeight w:val="245"/>
-        </w:trPr>
-        <w:tc>
-          <w:tcPr>
-            <w:tcW w:w="4957" w:type="dxa"/>
-            <w:gridSpan w:val="2"/>
-            <w:tcBorders>
-              <w:top w:val="single" w:sz="4" w:space="0" w:color="000000"/>
-              <w:left w:val="single" w:sz="4" w:space="0" w:color="000000"/>
-              <w:bottom w:val="single" w:sz="4" w:space="0" w:color="000000"/>
-              <w:right w:val="single" w:sz="4" w:space="0" w:color="000000"/>
-            </w:tcBorders>
-            <w:shd w:val="clear" w:color="000000" w:fill="auto"/>
-            <w:vAlign w:val="bottom"/>
-          </w:tcPr>
-          <w:p>
-            <w:pPr>
-              <w:jc w:val="center"/>
-              <w:rPr>
-                <w:color w:val="000000"/>
-              </w:rPr>
-            </w:pPr>
-          </w:p>
-          <w:p>
-            <w:pPr>
-              <w:jc w:val="center"/>
-              <w:rPr>
-                <w:color w:val="000000"/>
-              </w:rPr>
-            </w:pPr>
-          </w:p>
-        </w:tc>
-        <w:tc>
-          <w:tcPr>
-            <w:tcW w:w="6204" w:type="dxa"/>
-            <w:tcBorders>
-              <w:top w:val="single" w:sz="4" w:space="0" w:color="000000"/>
-              <w:left w:val="nil"/>
-              <w:bottom w:val="single" w:sz="4" w:space="0" w:color="000000"/>
-              <w:right w:val="single" w:sz="4" w:space="0" w:color="000000"/>
-            </w:tcBorders>
-            <w:shd w:val="clear" w:color="000000" w:fill="auto"/>
-            <w:vAlign w:val="bottom"/>
-          </w:tcPr>
-          <w:p>
-            <w:pPr>
-              <w:jc w:val="center"/>
-              <w:rPr>
-                <w:color w:val="000000"/>
-              </w:rPr>
-            </w:pPr>
-          </w:p>
-        </w:tc>
-      </w:tr>
-      <w:tr>
-        <w:trPr>
-          <w:trHeight w:val="245"/>
-        </w:trPr>
-        <w:tc>
-          <w:tcPr>
-            <w:tcW w:w="4957" w:type="dxa"/>
-            <w:gridSpan w:val="2"/>
-            <w:tcBorders>
-              <w:top w:val="single" w:sz="4" w:space="0" w:color="000000"/>
-              <w:left w:val="single" w:sz="4" w:space="0" w:color="000000"/>
-              <w:bottom w:val="single" w:sz="4" w:space="0" w:color="000000"/>
-              <w:right w:val="single" w:sz="4" w:space="0" w:color="000000"/>
-            </w:tcBorders>
-            <w:shd w:val="clear" w:color="000000" w:fill="auto"/>
-            <w:vAlign w:val="bottom"/>
-          </w:tcPr>
-          <w:p>
-            <w:pPr>
-              <w:jc w:val="center"/>
-              <w:rPr>
-                <w:color w:val="000000"/>
-              </w:rPr>
-            </w:pPr>
-          </w:p>
-          <w:p>
-            <w:pPr>
-              <w:jc w:val="center"/>
-              <w:rPr>
-                <w:color w:val="000000"/>
-              </w:rPr>
-            </w:pPr>
-          </w:p>
-        </w:tc>
-        <w:tc>
-          <w:tcPr>
-            <w:tcW w:w="6204" w:type="dxa"/>
-            <w:tcBorders>
-              <w:top w:val="single" w:sz="4" w:space="0" w:color="000000"/>
-              <w:left w:val="nil"/>
-              <w:bottom w:val="single" w:sz="4" w:space="0" w:color="000000"/>
-              <w:right w:val="single" w:sz="4" w:space="0" w:color="000000"/>
-            </w:tcBorders>
-            <w:shd w:val="clear" w:color="000000" w:fill="auto"/>
-            <w:vAlign w:val="bottom"/>
-          </w:tcPr>
-          <w:p>
-            <w:pPr>
-              <w:jc w:val="center"/>
-              <w:rPr>
-                <w:color w:val="000000"/>
-              </w:rPr>
-            </w:pPr>
-          </w:p>
-        </w:tc>
-      </w:tr>
-      <w:tr>
-        <w:trPr>
-          <w:trHeight w:val="245"/>
-        </w:trPr>
-        <w:tc>
-          <w:tcPr>
-            <w:tcW w:w="4957" w:type="dxa"/>
-            <w:gridSpan w:val="2"/>
-            <w:tcBorders>
-              <w:top w:val="single" w:sz="4" w:space="0" w:color="000000"/>
-              <w:left w:val="single" w:sz="4" w:space="0" w:color="000000"/>
-              <w:bottom w:val="single" w:sz="4" w:space="0" w:color="000000"/>
-              <w:right w:val="single" w:sz="4" w:space="0" w:color="000000"/>
-            </w:tcBorders>
-            <w:shd w:val="clear" w:color="000000" w:fill="auto"/>
-            <w:vAlign w:val="bottom"/>
-          </w:tcPr>
-          <w:p>
-            <w:pPr>
-              <w:jc w:val="center"/>
-              <w:rPr>
-                <w:color w:val="000000"/>
-              </w:rPr>
-            </w:pPr>
-          </w:p>
-          <w:p>
-            <w:pPr>
-              <w:jc w:val="center"/>
-              <w:rPr>
-                <w:color w:val="000000"/>
-              </w:rPr>
-            </w:pPr>
-          </w:p>
-        </w:tc>
-        <w:tc>
-          <w:tcPr>
-            <w:tcW w:w="6204" w:type="dxa"/>
-            <w:tcBorders>
-              <w:top w:val="single" w:sz="4" w:space="0" w:color="000000"/>
-              <w:left w:val="nil"/>
-              <w:bottom w:val="single" w:sz="4" w:space="0" w:color="000000"/>
-              <w:right w:val="single" w:sz="4" w:space="0" w:color="000000"/>
-            </w:tcBorders>
-            <w:shd w:val="clear" w:color="000000" w:fill="auto"/>
-            <w:vAlign w:val="bottom"/>
-          </w:tcPr>
-          <w:p>
-            <w:pPr>
-              <w:jc w:val="center"/>
-              <w:rPr>
-                <w:color w:val="000000"/>
-              </w:rPr>
-            </w:pPr>
           </w:p>
         </w:tc>
       </w:tr>
@@ -967,6 +631,7 @@
                 <w:color w:val="000000"/>
               </w:rPr>
             </w:pPr>
+            <w:bookmarkStart w:id="0" w:name="_Hlk514871775"/>
             <w:r>
               <w:rPr>
                 <w:b/>
@@ -1449,7 +1114,7 @@
             <w:tcBorders>
               <w:top w:val="single" w:sz="4" w:space="0" w:color="000000"/>
               <w:left w:val="single" w:sz="4" w:space="0" w:color="000000"/>
-              <w:bottom w:val="single" w:sz="4" w:space="0" w:color="000000"/>
+              <w:bottom w:val="single" w:sz="4" w:space="0" w:color="auto"/>
               <w:right w:val="single" w:sz="4" w:space="0" w:color="000000"/>
             </w:tcBorders>
             <w:shd w:val="clear" w:color="000000" w:fill="auto"/>
@@ -1466,19 +1131,7 @@
               <w:rPr>
                 <w:color w:val="000000"/>
               </w:rPr>
-              <w:t>1</w:t>
-            </w:r>
-            <w:r>
-              <w:rPr>
-                <w:color w:val="000000"/>
-              </w:rPr>
-              <w:t>.Selecciona un tipo de pedido</w:t>
-            </w:r>
-            <w:r>
-              <w:rPr>
-                <w:color w:val="000000"/>
-              </w:rPr>
-              <w:t xml:space="preserve"> </w:t>
+              <w:t xml:space="preserve">1.Selecciona un tipo de pedido </w:t>
             </w:r>
           </w:p>
         </w:tc>
@@ -1488,7 +1141,7 @@
             <w:tcBorders>
               <w:top w:val="single" w:sz="4" w:space="0" w:color="000000"/>
               <w:left w:val="nil"/>
-              <w:bottom w:val="single" w:sz="4" w:space="0" w:color="000000"/>
+              <w:bottom w:val="single" w:sz="4" w:space="0" w:color="auto"/>
               <w:right w:val="single" w:sz="4" w:space="0" w:color="000000"/>
             </w:tcBorders>
             <w:shd w:val="clear" w:color="000000" w:fill="auto"/>
@@ -1518,10 +1171,8 @@
             <w:tcW w:w="4964" w:type="dxa"/>
             <w:gridSpan w:val="2"/>
             <w:tcBorders>
-              <w:top w:val="single" w:sz="4" w:space="0" w:color="000000"/>
-              <w:left w:val="single" w:sz="4" w:space="0" w:color="000000"/>
-              <w:bottom w:val="single" w:sz="4" w:space="0" w:color="000000"/>
-              <w:right w:val="single" w:sz="4" w:space="0" w:color="000000"/>
+              <w:top w:val="single" w:sz="4" w:space="0" w:color="auto"/>
+              <w:bottom w:val="single" w:sz="4" w:space="0" w:color="auto"/>
             </w:tcBorders>
             <w:shd w:val="clear" w:color="000000" w:fill="auto"/>
             <w:vAlign w:val="bottom"/>
@@ -1547,287 +1198,8 @@
           <w:tcPr>
             <w:tcW w:w="6212" w:type="dxa"/>
             <w:tcBorders>
-              <w:top w:val="single" w:sz="4" w:space="0" w:color="000000"/>
-              <w:left w:val="nil"/>
-              <w:bottom w:val="single" w:sz="4" w:space="0" w:color="000000"/>
-              <w:right w:val="single" w:sz="4" w:space="0" w:color="000000"/>
-            </w:tcBorders>
-            <w:shd w:val="clear" w:color="000000" w:fill="auto"/>
-            <w:vAlign w:val="bottom"/>
-          </w:tcPr>
-          <w:p>
-            <w:pPr>
-              <w:rPr>
-                <w:color w:val="000000"/>
-              </w:rPr>
-            </w:pPr>
-          </w:p>
-        </w:tc>
-      </w:tr>
-      <w:tr>
-        <w:trPr>
-          <w:trHeight w:val="243"/>
-        </w:trPr>
-        <w:tc>
-          <w:tcPr>
-            <w:tcW w:w="4964" w:type="dxa"/>
-            <w:gridSpan w:val="2"/>
-            <w:tcBorders>
-              <w:top w:val="single" w:sz="4" w:space="0" w:color="000000"/>
-              <w:left w:val="single" w:sz="4" w:space="0" w:color="000000"/>
-              <w:bottom w:val="single" w:sz="4" w:space="0" w:color="000000"/>
-              <w:right w:val="single" w:sz="4" w:space="0" w:color="000000"/>
-            </w:tcBorders>
-            <w:shd w:val="clear" w:color="000000" w:fill="auto"/>
-            <w:vAlign w:val="bottom"/>
-          </w:tcPr>
-          <w:p>
-            <w:pPr>
-              <w:jc w:val="center"/>
-              <w:rPr>
-                <w:color w:val="000000"/>
-              </w:rPr>
-            </w:pPr>
-          </w:p>
-          <w:p>
-            <w:pPr>
-              <w:rPr>
-                <w:color w:val="000000"/>
-              </w:rPr>
-            </w:pPr>
-          </w:p>
-        </w:tc>
-        <w:tc>
-          <w:tcPr>
-            <w:tcW w:w="6212" w:type="dxa"/>
-            <w:tcBorders>
-              <w:top w:val="single" w:sz="4" w:space="0" w:color="000000"/>
-              <w:left w:val="nil"/>
-              <w:bottom w:val="single" w:sz="4" w:space="0" w:color="000000"/>
-              <w:right w:val="single" w:sz="4" w:space="0" w:color="000000"/>
-            </w:tcBorders>
-            <w:shd w:val="clear" w:color="000000" w:fill="auto"/>
-            <w:vAlign w:val="bottom"/>
-          </w:tcPr>
-          <w:p>
-            <w:pPr>
-              <w:rPr>
-                <w:color w:val="000000"/>
-              </w:rPr>
-            </w:pPr>
-          </w:p>
-        </w:tc>
-      </w:tr>
-      <w:tr>
-        <w:trPr>
-          <w:trHeight w:val="243"/>
-        </w:trPr>
-        <w:tc>
-          <w:tcPr>
-            <w:tcW w:w="4964" w:type="dxa"/>
-            <w:gridSpan w:val="2"/>
-            <w:tcBorders>
-              <w:top w:val="single" w:sz="4" w:space="0" w:color="000000"/>
-              <w:left w:val="single" w:sz="4" w:space="0" w:color="000000"/>
-              <w:bottom w:val="single" w:sz="4" w:space="0" w:color="000000"/>
-              <w:right w:val="single" w:sz="4" w:space="0" w:color="000000"/>
-            </w:tcBorders>
-            <w:shd w:val="clear" w:color="000000" w:fill="auto"/>
-            <w:vAlign w:val="bottom"/>
-          </w:tcPr>
-          <w:p>
-            <w:pPr>
-              <w:jc w:val="center"/>
-              <w:rPr>
-                <w:color w:val="000000"/>
-              </w:rPr>
-            </w:pPr>
-          </w:p>
-          <w:p>
-            <w:pPr>
-              <w:jc w:val="center"/>
-              <w:rPr>
-                <w:color w:val="000000"/>
-              </w:rPr>
-            </w:pPr>
-          </w:p>
-        </w:tc>
-        <w:tc>
-          <w:tcPr>
-            <w:tcW w:w="6212" w:type="dxa"/>
-            <w:tcBorders>
-              <w:top w:val="single" w:sz="4" w:space="0" w:color="000000"/>
-              <w:left w:val="nil"/>
-              <w:bottom w:val="single" w:sz="4" w:space="0" w:color="000000"/>
-              <w:right w:val="single" w:sz="4" w:space="0" w:color="000000"/>
-            </w:tcBorders>
-            <w:shd w:val="clear" w:color="000000" w:fill="auto"/>
-            <w:vAlign w:val="bottom"/>
-          </w:tcPr>
-          <w:p>
-            <w:pPr>
-              <w:jc w:val="center"/>
-              <w:rPr>
-                <w:color w:val="000000"/>
-              </w:rPr>
-            </w:pPr>
-          </w:p>
-        </w:tc>
-      </w:tr>
-      <w:tr>
-        <w:trPr>
-          <w:trHeight w:val="243"/>
-        </w:trPr>
-        <w:tc>
-          <w:tcPr>
-            <w:tcW w:w="4964" w:type="dxa"/>
-            <w:gridSpan w:val="2"/>
-            <w:tcBorders>
-              <w:top w:val="single" w:sz="4" w:space="0" w:color="000000"/>
-              <w:left w:val="single" w:sz="4" w:space="0" w:color="000000"/>
-              <w:bottom w:val="single" w:sz="4" w:space="0" w:color="000000"/>
-              <w:right w:val="single" w:sz="4" w:space="0" w:color="000000"/>
-            </w:tcBorders>
-            <w:shd w:val="clear" w:color="000000" w:fill="auto"/>
-            <w:vAlign w:val="bottom"/>
-          </w:tcPr>
-          <w:p>
-            <w:pPr>
-              <w:jc w:val="center"/>
-              <w:rPr>
-                <w:color w:val="000000"/>
-              </w:rPr>
-            </w:pPr>
-          </w:p>
-          <w:p>
-            <w:pPr>
-              <w:jc w:val="center"/>
-              <w:rPr>
-                <w:color w:val="000000"/>
-              </w:rPr>
-            </w:pPr>
-          </w:p>
-        </w:tc>
-        <w:tc>
-          <w:tcPr>
-            <w:tcW w:w="6212" w:type="dxa"/>
-            <w:tcBorders>
-              <w:top w:val="single" w:sz="4" w:space="0" w:color="000000"/>
-              <w:left w:val="nil"/>
-              <w:bottom w:val="single" w:sz="4" w:space="0" w:color="000000"/>
-              <w:right w:val="single" w:sz="4" w:space="0" w:color="000000"/>
-            </w:tcBorders>
-            <w:shd w:val="clear" w:color="000000" w:fill="auto"/>
-            <w:vAlign w:val="bottom"/>
-          </w:tcPr>
-          <w:p>
-            <w:pPr>
-              <w:jc w:val="center"/>
-              <w:rPr>
-                <w:color w:val="000000"/>
-              </w:rPr>
-            </w:pPr>
-          </w:p>
-        </w:tc>
-      </w:tr>
-      <w:tr>
-        <w:trPr>
-          <w:trHeight w:val="243"/>
-        </w:trPr>
-        <w:tc>
-          <w:tcPr>
-            <w:tcW w:w="4964" w:type="dxa"/>
-            <w:gridSpan w:val="2"/>
-            <w:tcBorders>
-              <w:top w:val="single" w:sz="4" w:space="0" w:color="000000"/>
-              <w:left w:val="single" w:sz="4" w:space="0" w:color="000000"/>
-              <w:bottom w:val="single" w:sz="4" w:space="0" w:color="000000"/>
-              <w:right w:val="single" w:sz="4" w:space="0" w:color="000000"/>
-            </w:tcBorders>
-            <w:shd w:val="clear" w:color="000000" w:fill="auto"/>
-            <w:vAlign w:val="bottom"/>
-          </w:tcPr>
-          <w:p>
-            <w:pPr>
-              <w:jc w:val="center"/>
-              <w:rPr>
-                <w:color w:val="000000"/>
-              </w:rPr>
-            </w:pPr>
-          </w:p>
-          <w:p>
-            <w:pPr>
-              <w:jc w:val="center"/>
-              <w:rPr>
-                <w:color w:val="000000"/>
-              </w:rPr>
-            </w:pPr>
-          </w:p>
-        </w:tc>
-        <w:tc>
-          <w:tcPr>
-            <w:tcW w:w="6212" w:type="dxa"/>
-            <w:tcBorders>
-              <w:top w:val="single" w:sz="4" w:space="0" w:color="000000"/>
-              <w:left w:val="nil"/>
-              <w:bottom w:val="single" w:sz="4" w:space="0" w:color="000000"/>
-              <w:right w:val="single" w:sz="4" w:space="0" w:color="000000"/>
-            </w:tcBorders>
-            <w:shd w:val="clear" w:color="000000" w:fill="auto"/>
-            <w:vAlign w:val="bottom"/>
-          </w:tcPr>
-          <w:p>
-            <w:pPr>
-              <w:jc w:val="center"/>
-              <w:rPr>
-                <w:color w:val="000000"/>
-              </w:rPr>
-            </w:pPr>
-          </w:p>
-        </w:tc>
-      </w:tr>
-      <w:tr>
-        <w:trPr>
-          <w:trHeight w:val="243"/>
-        </w:trPr>
-        <w:tc>
-          <w:tcPr>
-            <w:tcW w:w="4964" w:type="dxa"/>
-            <w:gridSpan w:val="2"/>
-            <w:tcBorders>
-              <w:top w:val="single" w:sz="4" w:space="0" w:color="000000"/>
-              <w:left w:val="single" w:sz="4" w:space="0" w:color="000000"/>
-              <w:bottom w:val="single" w:sz="4" w:space="0" w:color="000000"/>
-              <w:right w:val="single" w:sz="4" w:space="0" w:color="000000"/>
-            </w:tcBorders>
-            <w:shd w:val="clear" w:color="000000" w:fill="auto"/>
-            <w:vAlign w:val="bottom"/>
-          </w:tcPr>
-          <w:p>
-            <w:pPr>
-              <w:jc w:val="center"/>
-              <w:rPr>
-                <w:color w:val="000000"/>
-              </w:rPr>
-            </w:pPr>
-          </w:p>
-          <w:p>
-            <w:pPr>
-              <w:jc w:val="center"/>
-              <w:rPr>
-                <w:color w:val="000000"/>
-              </w:rPr>
-            </w:pPr>
-          </w:p>
-        </w:tc>
-        <w:tc>
-          <w:tcPr>
-            <w:tcW w:w="6212" w:type="dxa"/>
-            <w:tcBorders>
-              <w:top w:val="single" w:sz="4" w:space="0" w:color="000000"/>
-              <w:left w:val="nil"/>
-              <w:bottom w:val="single" w:sz="4" w:space="0" w:color="000000"/>
-              <w:right w:val="single" w:sz="4" w:space="0" w:color="000000"/>
+              <w:top w:val="single" w:sz="4" w:space="0" w:color="auto"/>
+              <w:bottom w:val="single" w:sz="4" w:space="0" w:color="auto"/>
             </w:tcBorders>
             <w:shd w:val="clear" w:color="000000" w:fill="auto"/>
             <w:vAlign w:val="bottom"/>
@@ -1871,7 +1243,7 @@
           <w:tcPr>
             <w:tcW w:w="1467" w:type="dxa"/>
             <w:tcBorders>
-              <w:top w:val="single" w:sz="4" w:space="0" w:color="000000"/>
+              <w:top w:val="single" w:sz="4" w:space="0" w:color="auto"/>
               <w:left w:val="single" w:sz="4" w:space="0" w:color="000000"/>
               <w:bottom w:val="nil"/>
               <w:right w:val="nil"/>
@@ -1892,7 +1264,6 @@
                 <w:b/>
                 <w:color w:val="000000"/>
               </w:rPr>
-              <w:lastRenderedPageBreak/>
               <w:t>Código</w:t>
             </w:r>
           </w:p>
@@ -1902,7 +1273,7 @@
             <w:tcW w:w="9709" w:type="dxa"/>
             <w:gridSpan w:val="2"/>
             <w:tcBorders>
-              <w:top w:val="single" w:sz="4" w:space="0" w:color="000000"/>
+              <w:top w:val="single" w:sz="4" w:space="0" w:color="auto"/>
               <w:left w:val="single" w:sz="4" w:space="0" w:color="000000"/>
               <w:bottom w:val="nil"/>
               <w:right w:val="single" w:sz="4" w:space="0" w:color="000000"/>
@@ -2435,13 +1806,7 @@
               <w:rPr>
                 <w:color w:val="000000"/>
               </w:rPr>
-              <w:t>1</w:t>
-            </w:r>
-            <w:r>
-              <w:rPr>
-                <w:color w:val="000000"/>
-              </w:rPr>
-              <w:t>.Desplegar lista de alimentos</w:t>
+              <w:t>1.Desplegar lista de alimentos</w:t>
             </w:r>
           </w:p>
           <w:p>
@@ -2489,369 +1854,33 @@
           </w:p>
         </w:tc>
       </w:tr>
-      <w:tr>
-        <w:tblPrEx>
-          <w:tblCellMar>
-            <w:left w:w="108" w:type="dxa"/>
-            <w:right w:w="108" w:type="dxa"/>
-          </w:tblCellMar>
-        </w:tblPrEx>
-        <w:trPr>
-          <w:trHeight w:val="243"/>
-        </w:trPr>
-        <w:tc>
-          <w:tcPr>
-            <w:tcW w:w="4964" w:type="dxa"/>
-            <w:gridSpan w:val="2"/>
-            <w:tcBorders>
-              <w:top w:val="single" w:sz="4" w:space="0" w:color="000000"/>
-              <w:left w:val="single" w:sz="4" w:space="0" w:color="000000"/>
-              <w:bottom w:val="single" w:sz="4" w:space="0" w:color="000000"/>
-              <w:right w:val="single" w:sz="4" w:space="0" w:color="000000"/>
-            </w:tcBorders>
-            <w:shd w:val="clear" w:color="000000" w:fill="auto"/>
-            <w:vAlign w:val="bottom"/>
-          </w:tcPr>
-          <w:p>
-            <w:pPr>
-              <w:jc w:val="center"/>
-              <w:rPr>
-                <w:color w:val="000000"/>
-              </w:rPr>
-            </w:pPr>
-          </w:p>
-          <w:p>
-            <w:pPr>
-              <w:jc w:val="center"/>
-              <w:rPr>
-                <w:color w:val="000000"/>
-              </w:rPr>
-            </w:pPr>
-          </w:p>
-        </w:tc>
-        <w:tc>
-          <w:tcPr>
-            <w:tcW w:w="6212" w:type="dxa"/>
-            <w:tcBorders>
-              <w:top w:val="single" w:sz="4" w:space="0" w:color="000000"/>
-              <w:left w:val="nil"/>
-              <w:bottom w:val="single" w:sz="4" w:space="0" w:color="000000"/>
-              <w:right w:val="single" w:sz="4" w:space="0" w:color="000000"/>
-            </w:tcBorders>
-            <w:shd w:val="clear" w:color="000000" w:fill="auto"/>
-            <w:vAlign w:val="bottom"/>
-          </w:tcPr>
-          <w:p>
-            <w:pPr>
-              <w:rPr>
-                <w:color w:val="000000"/>
-              </w:rPr>
-            </w:pPr>
-          </w:p>
-        </w:tc>
-      </w:tr>
-      <w:tr>
-        <w:tblPrEx>
-          <w:tblCellMar>
-            <w:left w:w="108" w:type="dxa"/>
-            <w:right w:w="108" w:type="dxa"/>
-          </w:tblCellMar>
-        </w:tblPrEx>
-        <w:trPr>
-          <w:trHeight w:val="243"/>
-        </w:trPr>
-        <w:tc>
-          <w:tcPr>
-            <w:tcW w:w="4964" w:type="dxa"/>
-            <w:gridSpan w:val="2"/>
-            <w:tcBorders>
-              <w:top w:val="single" w:sz="4" w:space="0" w:color="000000"/>
-              <w:left w:val="single" w:sz="4" w:space="0" w:color="000000"/>
-              <w:bottom w:val="single" w:sz="4" w:space="0" w:color="000000"/>
-              <w:right w:val="single" w:sz="4" w:space="0" w:color="000000"/>
-            </w:tcBorders>
-            <w:shd w:val="clear" w:color="000000" w:fill="auto"/>
-            <w:vAlign w:val="bottom"/>
-          </w:tcPr>
-          <w:p>
-            <w:pPr>
-              <w:jc w:val="center"/>
-              <w:rPr>
-                <w:color w:val="000000"/>
-              </w:rPr>
-            </w:pPr>
-          </w:p>
-        </w:tc>
-        <w:tc>
-          <w:tcPr>
-            <w:tcW w:w="6212" w:type="dxa"/>
-            <w:tcBorders>
-              <w:top w:val="single" w:sz="4" w:space="0" w:color="000000"/>
-              <w:left w:val="nil"/>
-              <w:bottom w:val="single" w:sz="4" w:space="0" w:color="000000"/>
-              <w:right w:val="single" w:sz="4" w:space="0" w:color="000000"/>
-            </w:tcBorders>
-            <w:shd w:val="clear" w:color="000000" w:fill="auto"/>
-            <w:vAlign w:val="bottom"/>
-          </w:tcPr>
-          <w:p>
-            <w:pPr>
-              <w:rPr>
-                <w:color w:val="000000"/>
-              </w:rPr>
-            </w:pPr>
-          </w:p>
-        </w:tc>
-      </w:tr>
-      <w:tr>
-        <w:tblPrEx>
-          <w:tblCellMar>
-            <w:left w:w="108" w:type="dxa"/>
-            <w:right w:w="108" w:type="dxa"/>
-          </w:tblCellMar>
-        </w:tblPrEx>
-        <w:trPr>
-          <w:trHeight w:val="243"/>
-        </w:trPr>
-        <w:tc>
-          <w:tcPr>
-            <w:tcW w:w="4964" w:type="dxa"/>
-            <w:gridSpan w:val="2"/>
-            <w:tcBorders>
-              <w:top w:val="single" w:sz="4" w:space="0" w:color="000000"/>
-              <w:left w:val="single" w:sz="4" w:space="0" w:color="000000"/>
-              <w:bottom w:val="single" w:sz="4" w:space="0" w:color="000000"/>
-              <w:right w:val="single" w:sz="4" w:space="0" w:color="000000"/>
-            </w:tcBorders>
-            <w:shd w:val="clear" w:color="000000" w:fill="auto"/>
-            <w:vAlign w:val="bottom"/>
-          </w:tcPr>
-          <w:p>
-            <w:pPr>
-              <w:jc w:val="center"/>
-              <w:rPr>
-                <w:color w:val="000000"/>
-              </w:rPr>
-            </w:pPr>
-          </w:p>
-          <w:p>
-            <w:pPr>
-              <w:jc w:val="center"/>
-              <w:rPr>
-                <w:color w:val="000000"/>
-              </w:rPr>
-            </w:pPr>
-          </w:p>
-        </w:tc>
-        <w:tc>
-          <w:tcPr>
-            <w:tcW w:w="6212" w:type="dxa"/>
-            <w:tcBorders>
-              <w:top w:val="single" w:sz="4" w:space="0" w:color="000000"/>
-              <w:left w:val="nil"/>
-              <w:bottom w:val="single" w:sz="4" w:space="0" w:color="000000"/>
-              <w:right w:val="single" w:sz="4" w:space="0" w:color="000000"/>
-            </w:tcBorders>
-            <w:shd w:val="clear" w:color="000000" w:fill="auto"/>
-            <w:vAlign w:val="bottom"/>
-          </w:tcPr>
-          <w:p>
-            <w:pPr>
-              <w:jc w:val="center"/>
-              <w:rPr>
-                <w:color w:val="000000"/>
-              </w:rPr>
-            </w:pPr>
-          </w:p>
-        </w:tc>
-      </w:tr>
-      <w:tr>
-        <w:tblPrEx>
-          <w:tblCellMar>
-            <w:left w:w="108" w:type="dxa"/>
-            <w:right w:w="108" w:type="dxa"/>
-          </w:tblCellMar>
-        </w:tblPrEx>
-        <w:trPr>
-          <w:trHeight w:val="243"/>
-        </w:trPr>
-        <w:tc>
-          <w:tcPr>
-            <w:tcW w:w="4964" w:type="dxa"/>
-            <w:gridSpan w:val="2"/>
-            <w:tcBorders>
-              <w:top w:val="single" w:sz="4" w:space="0" w:color="000000"/>
-              <w:left w:val="single" w:sz="4" w:space="0" w:color="000000"/>
-              <w:bottom w:val="single" w:sz="4" w:space="0" w:color="000000"/>
-              <w:right w:val="single" w:sz="4" w:space="0" w:color="000000"/>
-            </w:tcBorders>
-            <w:shd w:val="clear" w:color="000000" w:fill="auto"/>
-            <w:vAlign w:val="bottom"/>
-          </w:tcPr>
-          <w:p>
-            <w:pPr>
-              <w:jc w:val="center"/>
-              <w:rPr>
-                <w:color w:val="000000"/>
-              </w:rPr>
-            </w:pPr>
-          </w:p>
-          <w:p>
-            <w:pPr>
-              <w:jc w:val="center"/>
-              <w:rPr>
-                <w:color w:val="000000"/>
-              </w:rPr>
-            </w:pPr>
-          </w:p>
-        </w:tc>
-        <w:tc>
-          <w:tcPr>
-            <w:tcW w:w="6212" w:type="dxa"/>
-            <w:tcBorders>
-              <w:top w:val="single" w:sz="4" w:space="0" w:color="000000"/>
-              <w:left w:val="nil"/>
-              <w:bottom w:val="single" w:sz="4" w:space="0" w:color="000000"/>
-              <w:right w:val="single" w:sz="4" w:space="0" w:color="000000"/>
-            </w:tcBorders>
-            <w:shd w:val="clear" w:color="000000" w:fill="auto"/>
-            <w:vAlign w:val="bottom"/>
-          </w:tcPr>
-          <w:p>
-            <w:pPr>
-              <w:jc w:val="center"/>
-              <w:rPr>
-                <w:color w:val="000000"/>
-              </w:rPr>
-            </w:pPr>
-          </w:p>
-        </w:tc>
-      </w:tr>
-      <w:tr>
-        <w:tblPrEx>
-          <w:tblCellMar>
-            <w:left w:w="108" w:type="dxa"/>
-            <w:right w:w="108" w:type="dxa"/>
-          </w:tblCellMar>
-        </w:tblPrEx>
-        <w:trPr>
-          <w:trHeight w:val="243"/>
-        </w:trPr>
-        <w:tc>
-          <w:tcPr>
-            <w:tcW w:w="4964" w:type="dxa"/>
-            <w:gridSpan w:val="2"/>
-            <w:tcBorders>
-              <w:top w:val="single" w:sz="4" w:space="0" w:color="000000"/>
-              <w:left w:val="single" w:sz="4" w:space="0" w:color="000000"/>
-              <w:bottom w:val="single" w:sz="4" w:space="0" w:color="000000"/>
-              <w:right w:val="single" w:sz="4" w:space="0" w:color="000000"/>
-            </w:tcBorders>
-            <w:shd w:val="clear" w:color="000000" w:fill="auto"/>
-            <w:vAlign w:val="bottom"/>
-          </w:tcPr>
-          <w:p>
-            <w:pPr>
-              <w:jc w:val="center"/>
-              <w:rPr>
-                <w:color w:val="000000"/>
-              </w:rPr>
-            </w:pPr>
-          </w:p>
-          <w:p>
-            <w:pPr>
-              <w:jc w:val="center"/>
-              <w:rPr>
-                <w:color w:val="000000"/>
-              </w:rPr>
-            </w:pPr>
-          </w:p>
-        </w:tc>
-        <w:tc>
-          <w:tcPr>
-            <w:tcW w:w="6212" w:type="dxa"/>
-            <w:tcBorders>
-              <w:top w:val="single" w:sz="4" w:space="0" w:color="000000"/>
-              <w:left w:val="nil"/>
-              <w:bottom w:val="single" w:sz="4" w:space="0" w:color="000000"/>
-              <w:right w:val="single" w:sz="4" w:space="0" w:color="000000"/>
-            </w:tcBorders>
-            <w:shd w:val="clear" w:color="000000" w:fill="auto"/>
-            <w:vAlign w:val="bottom"/>
-          </w:tcPr>
-          <w:p>
-            <w:pPr>
-              <w:jc w:val="center"/>
-              <w:rPr>
-                <w:color w:val="000000"/>
-              </w:rPr>
-            </w:pPr>
-          </w:p>
-        </w:tc>
-      </w:tr>
-      <w:tr>
-        <w:tblPrEx>
-          <w:tblCellMar>
-            <w:left w:w="108" w:type="dxa"/>
-            <w:right w:w="108" w:type="dxa"/>
-          </w:tblCellMar>
-        </w:tblPrEx>
-        <w:trPr>
-          <w:trHeight w:val="243"/>
-        </w:trPr>
-        <w:tc>
-          <w:tcPr>
-            <w:tcW w:w="4964" w:type="dxa"/>
-            <w:gridSpan w:val="2"/>
-            <w:tcBorders>
-              <w:top w:val="single" w:sz="4" w:space="0" w:color="000000"/>
-              <w:left w:val="single" w:sz="4" w:space="0" w:color="000000"/>
-              <w:bottom w:val="single" w:sz="4" w:space="0" w:color="000000"/>
-              <w:right w:val="single" w:sz="4" w:space="0" w:color="000000"/>
-            </w:tcBorders>
-            <w:shd w:val="clear" w:color="000000" w:fill="auto"/>
-            <w:vAlign w:val="bottom"/>
-          </w:tcPr>
-          <w:p>
-            <w:pPr>
-              <w:jc w:val="center"/>
-              <w:rPr>
-                <w:color w:val="000000"/>
-              </w:rPr>
-            </w:pPr>
-          </w:p>
-          <w:p>
-            <w:pPr>
-              <w:jc w:val="center"/>
-              <w:rPr>
-                <w:color w:val="000000"/>
-              </w:rPr>
-            </w:pPr>
-          </w:p>
-        </w:tc>
-        <w:tc>
-          <w:tcPr>
-            <w:tcW w:w="6212" w:type="dxa"/>
-            <w:tcBorders>
-              <w:top w:val="single" w:sz="4" w:space="0" w:color="000000"/>
-              <w:left w:val="nil"/>
-              <w:bottom w:val="single" w:sz="4" w:space="0" w:color="000000"/>
-              <w:right w:val="single" w:sz="4" w:space="0" w:color="000000"/>
-            </w:tcBorders>
-            <w:shd w:val="clear" w:color="000000" w:fill="auto"/>
-            <w:vAlign w:val="bottom"/>
-          </w:tcPr>
-          <w:p>
-            <w:pPr>
-              <w:jc w:val="center"/>
-              <w:rPr>
-                <w:color w:val="000000"/>
-              </w:rPr>
-            </w:pPr>
-          </w:p>
-        </w:tc>
-      </w:tr>
+      <w:bookmarkEnd w:id="0"/>
     </w:tbl>
+    <w:p>
+      <w:pPr>
+        <w:spacing w:after="160" w:line="259" w:lineRule="auto"/>
+      </w:pPr>
+    </w:p>
+    <w:p>
+      <w:pPr>
+        <w:spacing w:after="160" w:line="259" w:lineRule="auto"/>
+      </w:pPr>
+    </w:p>
+    <w:p>
+      <w:pPr>
+        <w:spacing w:after="160" w:line="259" w:lineRule="auto"/>
+      </w:pPr>
+    </w:p>
+    <w:p>
+      <w:pPr>
+        <w:spacing w:after="160" w:line="259" w:lineRule="auto"/>
+      </w:pPr>
+    </w:p>
+    <w:p>
+      <w:pPr>
+        <w:spacing w:after="160" w:line="259" w:lineRule="auto"/>
+      </w:pPr>
+    </w:p>
     <w:p>
       <w:pPr>
         <w:spacing w:after="160" w:line="259" w:lineRule="auto"/>
@@ -2897,6 +1926,7 @@
                 <w:color w:val="000000"/>
               </w:rPr>
             </w:pPr>
+            <w:bookmarkStart w:id="1" w:name="_Hlk514871808"/>
             <w:r>
               <w:rPr>
                 <w:b/>
@@ -3476,13 +2506,7 @@
               <w:rPr>
                 <w:color w:val="000000"/>
               </w:rPr>
-              <w:t>1</w:t>
-            </w:r>
-            <w:r>
-              <w:rPr>
-                <w:color w:val="000000"/>
-              </w:rPr>
-              <w:t>.Seleccionar alimentos</w:t>
+              <w:t>1.Seleccionar alimentos</w:t>
             </w:r>
           </w:p>
           <w:p>
@@ -3536,409 +2560,8 @@
                 <w:sz w:val="20"/>
                 <w:szCs w:val="20"/>
               </w:rPr>
-              <w:t>Guar</w:t>
-            </w:r>
-            <w:bookmarkStart w:id="0" w:name="_GoBack"/>
-            <w:bookmarkEnd w:id="0"/>
-            <w:r>
-              <w:rPr>
-                <w:rFonts w:ascii="NanumGothic" w:eastAsia="NanumGothic" w:hAnsi="NanumGothic"/>
-                <w:sz w:val="20"/>
-                <w:szCs w:val="20"/>
-              </w:rPr>
-              <w:t>dar todos los alimentos que el cliente seleccione</w:t>
-            </w:r>
-          </w:p>
-        </w:tc>
-      </w:tr>
-      <w:tr>
-        <w:trPr>
-          <w:trHeight w:val="530"/>
-        </w:trPr>
-        <w:tc>
-          <w:tcPr>
-            <w:tcW w:w="4965" w:type="dxa"/>
-            <w:gridSpan w:val="2"/>
-            <w:tcBorders>
-              <w:top w:val="single" w:sz="4" w:space="0" w:color="000000"/>
-              <w:left w:val="single" w:sz="4" w:space="0" w:color="000000"/>
-              <w:bottom w:val="single" w:sz="4" w:space="0" w:color="000000"/>
-              <w:right w:val="single" w:sz="4" w:space="0" w:color="000000"/>
-            </w:tcBorders>
-            <w:tcMar>
-              <w:left w:w="65" w:type="dxa"/>
-              <w:right w:w="70" w:type="dxa"/>
-            </w:tcMar>
-            <w:vAlign w:val="bottom"/>
-          </w:tcPr>
-          <w:p>
-            <w:pPr>
-              <w:wordWrap w:val="0"/>
-              <w:jc w:val="center"/>
-              <w:rPr>
-                <w:color w:val="000000"/>
-              </w:rPr>
-            </w:pPr>
-          </w:p>
-          <w:p>
-            <w:pPr>
-              <w:wordWrap w:val="0"/>
-              <w:rPr>
-                <w:color w:val="000000"/>
-              </w:rPr>
-            </w:pPr>
-          </w:p>
-        </w:tc>
-        <w:tc>
-          <w:tcPr>
-            <w:tcW w:w="6210" w:type="dxa"/>
-            <w:tcBorders>
-              <w:top w:val="single" w:sz="4" w:space="0" w:color="000000"/>
-              <w:left w:val="nil"/>
-              <w:bottom w:val="single" w:sz="4" w:space="0" w:color="000000"/>
-              <w:right w:val="single" w:sz="4" w:space="0" w:color="000000"/>
-            </w:tcBorders>
-            <w:tcMar>
-              <w:left w:w="70" w:type="dxa"/>
-              <w:right w:w="65" w:type="dxa"/>
-            </w:tcMar>
-            <w:vAlign w:val="bottom"/>
-          </w:tcPr>
-          <w:p>
-            <w:pPr>
-              <w:wordWrap w:val="0"/>
-              <w:jc w:val="both"/>
-              <w:rPr>
-                <w:color w:val="000000"/>
-              </w:rPr>
-            </w:pPr>
-          </w:p>
-        </w:tc>
-      </w:tr>
-      <w:tr>
-        <w:trPr>
-          <w:trHeight w:val="530"/>
-        </w:trPr>
-        <w:tc>
-          <w:tcPr>
-            <w:tcW w:w="4965" w:type="dxa"/>
-            <w:gridSpan w:val="2"/>
-            <w:tcBorders>
-              <w:top w:val="single" w:sz="4" w:space="0" w:color="000000"/>
-              <w:left w:val="single" w:sz="4" w:space="0" w:color="000000"/>
-              <w:bottom w:val="single" w:sz="4" w:space="0" w:color="000000"/>
-              <w:right w:val="single" w:sz="4" w:space="0" w:color="000000"/>
-            </w:tcBorders>
-            <w:tcMar>
-              <w:left w:w="65" w:type="dxa"/>
-              <w:right w:w="70" w:type="dxa"/>
-            </w:tcMar>
-            <w:vAlign w:val="bottom"/>
-          </w:tcPr>
-          <w:p>
-            <w:pPr>
-              <w:wordWrap w:val="0"/>
-              <w:jc w:val="center"/>
-              <w:rPr>
-                <w:color w:val="000000"/>
-              </w:rPr>
-            </w:pPr>
-          </w:p>
-        </w:tc>
-        <w:tc>
-          <w:tcPr>
-            <w:tcW w:w="6210" w:type="dxa"/>
-            <w:tcBorders>
-              <w:top w:val="single" w:sz="4" w:space="0" w:color="000000"/>
-              <w:left w:val="nil"/>
-              <w:bottom w:val="single" w:sz="4" w:space="0" w:color="000000"/>
-              <w:right w:val="single" w:sz="4" w:space="0" w:color="000000"/>
-            </w:tcBorders>
-            <w:tcMar>
-              <w:left w:w="70" w:type="dxa"/>
-              <w:right w:w="65" w:type="dxa"/>
-            </w:tcMar>
-            <w:vAlign w:val="bottom"/>
-          </w:tcPr>
-          <w:p>
-            <w:pPr>
-              <w:wordWrap w:val="0"/>
-              <w:jc w:val="both"/>
-              <w:rPr>
-                <w:color w:val="000000"/>
-              </w:rPr>
-            </w:pPr>
-          </w:p>
-        </w:tc>
-      </w:tr>
-      <w:tr>
-        <w:trPr>
-          <w:trHeight w:val="530"/>
-        </w:trPr>
-        <w:tc>
-          <w:tcPr>
-            <w:tcW w:w="4965" w:type="dxa"/>
-            <w:gridSpan w:val="2"/>
-            <w:tcBorders>
-              <w:top w:val="single" w:sz="4" w:space="0" w:color="000000"/>
-              <w:left w:val="single" w:sz="4" w:space="0" w:color="000000"/>
-              <w:bottom w:val="single" w:sz="4" w:space="0" w:color="000000"/>
-              <w:right w:val="single" w:sz="4" w:space="0" w:color="000000"/>
-            </w:tcBorders>
-            <w:tcMar>
-              <w:left w:w="65" w:type="dxa"/>
-              <w:right w:w="70" w:type="dxa"/>
-            </w:tcMar>
-            <w:vAlign w:val="bottom"/>
-          </w:tcPr>
-          <w:p>
-            <w:pPr>
-              <w:wordWrap w:val="0"/>
-              <w:jc w:val="center"/>
-              <w:rPr>
-                <w:color w:val="000000"/>
-              </w:rPr>
-            </w:pPr>
-          </w:p>
-        </w:tc>
-        <w:tc>
-          <w:tcPr>
-            <w:tcW w:w="6210" w:type="dxa"/>
-            <w:tcBorders>
-              <w:top w:val="single" w:sz="4" w:space="0" w:color="000000"/>
-              <w:left w:val="nil"/>
-              <w:bottom w:val="single" w:sz="4" w:space="0" w:color="000000"/>
-              <w:right w:val="single" w:sz="4" w:space="0" w:color="000000"/>
-            </w:tcBorders>
-            <w:tcMar>
-              <w:left w:w="70" w:type="dxa"/>
-              <w:right w:w="65" w:type="dxa"/>
-            </w:tcMar>
-            <w:vAlign w:val="bottom"/>
-          </w:tcPr>
-          <w:p>
-            <w:pPr>
-              <w:wordWrap w:val="0"/>
-              <w:spacing w:after="160" w:line="259" w:lineRule="auto"/>
-              <w:jc w:val="both"/>
-              <w:rPr>
-                <w:rFonts w:ascii="NanumGothic" w:eastAsia="NanumGothic" w:hAnsi="NanumGothic"/>
-                <w:sz w:val="20"/>
-                <w:szCs w:val="20"/>
-              </w:rPr>
-            </w:pPr>
-            <w:r>
-              <w:rPr>
-                <w:rFonts w:ascii="NanumGothic" w:eastAsia="NanumGothic" w:hAnsi="NanumGothic"/>
-                <w:sz w:val="20"/>
-                <w:szCs w:val="20"/>
-              </w:rPr>
-              <w:t>.</w:t>
-            </w:r>
-          </w:p>
-        </w:tc>
-      </w:tr>
-      <w:tr>
-        <w:trPr>
-          <w:trHeight w:val="530"/>
-        </w:trPr>
-        <w:tc>
-          <w:tcPr>
-            <w:tcW w:w="4965" w:type="dxa"/>
-            <w:gridSpan w:val="2"/>
-            <w:tcBorders>
-              <w:top w:val="single" w:sz="4" w:space="0" w:color="000000"/>
-              <w:left w:val="single" w:sz="4" w:space="0" w:color="000000"/>
-              <w:bottom w:val="single" w:sz="4" w:space="0" w:color="000000"/>
-              <w:right w:val="single" w:sz="4" w:space="0" w:color="000000"/>
-            </w:tcBorders>
-            <w:tcMar>
-              <w:left w:w="65" w:type="dxa"/>
-              <w:right w:w="70" w:type="dxa"/>
-            </w:tcMar>
-            <w:vAlign w:val="bottom"/>
-          </w:tcPr>
-          <w:p>
-            <w:pPr>
-              <w:wordWrap w:val="0"/>
-              <w:jc w:val="center"/>
-              <w:rPr>
-                <w:color w:val="000000"/>
-              </w:rPr>
-            </w:pPr>
-          </w:p>
-          <w:p>
-            <w:pPr>
-              <w:wordWrap w:val="0"/>
-              <w:jc w:val="center"/>
-              <w:rPr>
-                <w:color w:val="000000"/>
-              </w:rPr>
-            </w:pPr>
-          </w:p>
-        </w:tc>
-        <w:tc>
-          <w:tcPr>
-            <w:tcW w:w="6210" w:type="dxa"/>
-            <w:tcBorders>
-              <w:top w:val="single" w:sz="4" w:space="0" w:color="000000"/>
-              <w:left w:val="nil"/>
-              <w:bottom w:val="single" w:sz="4" w:space="0" w:color="000000"/>
-              <w:right w:val="single" w:sz="4" w:space="0" w:color="000000"/>
-            </w:tcBorders>
-            <w:tcMar>
-              <w:left w:w="70" w:type="dxa"/>
-              <w:right w:w="65" w:type="dxa"/>
-            </w:tcMar>
-            <w:vAlign w:val="bottom"/>
-          </w:tcPr>
-          <w:p>
-            <w:pPr>
-              <w:wordWrap w:val="0"/>
-              <w:spacing w:after="160" w:line="259" w:lineRule="auto"/>
-              <w:jc w:val="both"/>
-              <w:rPr>
-                <w:rFonts w:ascii="NanumGothic" w:eastAsia="NanumGothic" w:hAnsi="NanumGothic"/>
-                <w:sz w:val="20"/>
-                <w:szCs w:val="20"/>
-              </w:rPr>
-            </w:pPr>
-          </w:p>
-        </w:tc>
-      </w:tr>
-      <w:tr>
-        <w:trPr>
-          <w:trHeight w:val="530"/>
-        </w:trPr>
-        <w:tc>
-          <w:tcPr>
-            <w:tcW w:w="4965" w:type="dxa"/>
-            <w:gridSpan w:val="2"/>
-            <w:tcBorders>
-              <w:top w:val="single" w:sz="4" w:space="0" w:color="000000"/>
-              <w:left w:val="single" w:sz="4" w:space="0" w:color="000000"/>
-              <w:bottom w:val="single" w:sz="4" w:space="0" w:color="000000"/>
-              <w:right w:val="single" w:sz="4" w:space="0" w:color="000000"/>
-            </w:tcBorders>
-            <w:tcMar>
-              <w:left w:w="65" w:type="dxa"/>
-              <w:right w:w="70" w:type="dxa"/>
-            </w:tcMar>
-            <w:vAlign w:val="bottom"/>
-          </w:tcPr>
-          <w:p>
-            <w:pPr>
-              <w:wordWrap w:val="0"/>
-              <w:jc w:val="center"/>
-              <w:rPr>
-                <w:color w:val="000000"/>
-              </w:rPr>
-            </w:pPr>
-          </w:p>
-          <w:p>
-            <w:pPr>
-              <w:wordWrap w:val="0"/>
-              <w:jc w:val="center"/>
-              <w:rPr>
-                <w:color w:val="000000"/>
-              </w:rPr>
-            </w:pPr>
-          </w:p>
-        </w:tc>
-        <w:tc>
-          <w:tcPr>
-            <w:tcW w:w="6210" w:type="dxa"/>
-            <w:tcBorders>
-              <w:top w:val="single" w:sz="4" w:space="0" w:color="000000"/>
-              <w:left w:val="nil"/>
-              <w:bottom w:val="single" w:sz="4" w:space="0" w:color="000000"/>
-              <w:right w:val="single" w:sz="4" w:space="0" w:color="000000"/>
-            </w:tcBorders>
-            <w:tcMar>
-              <w:left w:w="70" w:type="dxa"/>
-              <w:right w:w="65" w:type="dxa"/>
-            </w:tcMar>
-            <w:vAlign w:val="bottom"/>
-          </w:tcPr>
-          <w:p>
-            <w:pPr>
-              <w:wordWrap w:val="0"/>
-              <w:spacing w:after="160" w:line="259" w:lineRule="auto"/>
-              <w:jc w:val="both"/>
-              <w:rPr>
-                <w:rFonts w:ascii="NanumGothic" w:eastAsia="NanumGothic" w:hAnsi="NanumGothic"/>
-                <w:sz w:val="20"/>
-                <w:szCs w:val="20"/>
-              </w:rPr>
-            </w:pPr>
-          </w:p>
-        </w:tc>
-      </w:tr>
-      <w:tr>
-        <w:trPr>
-          <w:trHeight w:val="530"/>
-        </w:trPr>
-        <w:tc>
-          <w:tcPr>
-            <w:tcW w:w="4965" w:type="dxa"/>
-            <w:gridSpan w:val="2"/>
-            <w:tcBorders>
-              <w:top w:val="single" w:sz="4" w:space="0" w:color="000000"/>
-              <w:left w:val="single" w:sz="4" w:space="0" w:color="000000"/>
-              <w:bottom w:val="single" w:sz="4" w:space="0" w:color="000000"/>
-              <w:right w:val="single" w:sz="4" w:space="0" w:color="000000"/>
-            </w:tcBorders>
-            <w:tcMar>
-              <w:left w:w="65" w:type="dxa"/>
-              <w:right w:w="70" w:type="dxa"/>
-            </w:tcMar>
-            <w:vAlign w:val="bottom"/>
-          </w:tcPr>
-          <w:p>
-            <w:pPr>
-              <w:wordWrap w:val="0"/>
-              <w:jc w:val="center"/>
-              <w:rPr>
-                <w:color w:val="000000"/>
-              </w:rPr>
-            </w:pPr>
-          </w:p>
-          <w:p>
-            <w:pPr>
-              <w:wordWrap w:val="0"/>
-              <w:jc w:val="center"/>
-              <w:rPr>
-                <w:color w:val="000000"/>
-              </w:rPr>
-            </w:pPr>
-          </w:p>
-        </w:tc>
-        <w:tc>
-          <w:tcPr>
-            <w:tcW w:w="6210" w:type="dxa"/>
-            <w:tcBorders>
-              <w:top w:val="single" w:sz="4" w:space="0" w:color="000000"/>
-              <w:left w:val="nil"/>
-              <w:bottom w:val="single" w:sz="4" w:space="0" w:color="000000"/>
-              <w:right w:val="single" w:sz="4" w:space="0" w:color="000000"/>
-            </w:tcBorders>
-            <w:tcMar>
-              <w:left w:w="70" w:type="dxa"/>
-              <w:right w:w="65" w:type="dxa"/>
-            </w:tcMar>
-            <w:vAlign w:val="bottom"/>
-          </w:tcPr>
-          <w:p>
-            <w:pPr>
-              <w:wordWrap w:val="0"/>
-              <w:spacing w:after="160" w:line="259" w:lineRule="auto"/>
-              <w:jc w:val="both"/>
-              <w:rPr>
-                <w:rFonts w:ascii="NanumGothic" w:eastAsia="NanumGothic" w:hAnsi="NanumGothic"/>
-                <w:sz w:val="20"/>
-                <w:szCs w:val="20"/>
-              </w:rPr>
-            </w:pPr>
+              <w:t>Guardar todos los alimentos que el cliente seleccione</w:t>
+            </w:r>
           </w:p>
         </w:tc>
       </w:tr>
@@ -3947,6 +2570,9 @@
       <w:pPr>
         <w:spacing w:after="160" w:line="259" w:lineRule="auto"/>
       </w:pPr>
+      <w:bookmarkStart w:id="2" w:name="_GoBack"/>
+      <w:bookmarkEnd w:id="1"/>
+      <w:bookmarkEnd w:id="2"/>
     </w:p>
     <w:sectPr>
       <w:pgSz w:w="12240" w:h="15840"/>
@@ -3961,6 +2587,7 @@
 <file path=word/numbering.xml><?xml version="1.0" encoding="utf-8"?>
 <w:numbering xmlns:wpc="http://schemas.microsoft.com/office/word/2010/wordprocessingCanvas" xmlns:cx="http://schemas.microsoft.com/office/drawing/2014/chartex" xmlns:cx1="http://schemas.microsoft.com/office/drawing/2015/9/8/chartex" xmlns:cx2="http://schemas.microsoft.com/office/drawing/2015/10/21/chartex" xmlns:cx3="http://schemas.microsoft.com/office/drawing/2016/5/9/chartex" xmlns:cx4="http://schemas.microsoft.com/office/drawing/2016/5/10/chartex" xmlns:cx5="http://schemas.microsoft.com/office/drawing/2016/5/11/chartex" xmlns:cx6="http://schemas.microsoft.com/office/drawing/2016/5/12/chartex" xmlns:cx7="http://schemas.microsoft.com/office/drawing/2016/5/13/chartex" xmlns:cx8="http://schemas.microsoft.com/office/drawing/2016/5/14/chartex" xmlns:mc="http://schemas.openxmlformats.org/markup-compatibility/2006" xmlns:aink="http://schemas.microsoft.com/office/drawing/2016/ink" xmlns:am3d="http://schemas.microsoft.com/office/drawing/2017/model3d" xmlns:o="urn:schemas-microsoft-com:office:office" xmlns:r="http://schemas.openxmlformats.org/officeDocument/2006/relationships" xmlns:m="http://schemas.openxmlformats.org/officeDocument/2006/math" xmlns:v="urn:schemas-microsoft-com:vml" xmlns:wp14="http://schemas.microsoft.com/office/word/2010/wordprocessingDrawing" xmlns:wp="http://schemas.openxmlformats.org/drawingml/2006/wordprocessingDrawing" xmlns:w10="urn:schemas-microsoft-com:office:word" xmlns:w="http://schemas.openxmlformats.org/wordprocessingml/2006/main" xmlns:w14="http://schemas.microsoft.com/office/word/2010/wordml" xmlns:w15="http://schemas.microsoft.com/office/word/2012/wordml" xmlns:w16cid="http://schemas.microsoft.com/office/word/2016/wordml/cid" xmlns:w16se="http://schemas.microsoft.com/office/word/2015/wordml/symex" xmlns:wpg="http://schemas.microsoft.com/office/word/2010/wordprocessingGroup" xmlns:wpi="http://schemas.microsoft.com/office/word/2010/wordprocessingInk" xmlns:wne="http://schemas.microsoft.com/office/word/2006/wordml" xmlns:wps="http://schemas.microsoft.com/office/word/2010/wordprocessingShape" mc:Ignorable="w14 w15 w16se w16cid wp14">
   <w:abstractNum w:abstractNumId="0" w15:restartNumberingAfterBreak="0">
+    <w:nsid w:val="506B6D9C"/>
     <w:multiLevelType w:val="hybridMultilevel"/>
     <w:tmpl w:val="28D76B2D"/>
     <w:lvl w:ilvl="0" w:tplc="42A082DA">

</xml_diff>

<commit_message>
Revert "Merge remote-tracking branch 'origin/Adm-Jorge'"
This reverts commit 367d868a0b4c16b0f3d18881819bed8305c07055.
</commit_message>
<xml_diff>
--- a/Casos YosuaBlancoDiaz.docx
+++ b/Casos YosuaBlancoDiaz.docx
@@ -583,342 +583,6 @@
               </w:rPr>
               <w:t>Crear la lista de alimentos disponibles para pedidos y los diferentes tipos de pedidos.</w:t>
             </w:r>
-          </w:p>
-        </w:tc>
-      </w:tr>
-      <w:tr>
-        <w:trPr>
-          <w:trHeight w:val="245"/>
-        </w:trPr>
-        <w:tc>
-          <w:tcPr>
-            <w:tcW w:w="4957" w:type="dxa"/>
-            <w:gridSpan w:val="2"/>
-            <w:tcBorders>
-              <w:top w:val="single" w:sz="4" w:space="0" w:color="000000"/>
-              <w:left w:val="single" w:sz="4" w:space="0" w:color="000000"/>
-              <w:bottom w:val="single" w:sz="4" w:space="0" w:color="000000"/>
-              <w:right w:val="single" w:sz="4" w:space="0" w:color="000000"/>
-            </w:tcBorders>
-            <w:shd w:val="clear" w:color="000000" w:fill="auto"/>
-            <w:vAlign w:val="bottom"/>
-          </w:tcPr>
-          <w:p>
-            <w:pPr>
-              <w:jc w:val="center"/>
-              <w:rPr>
-                <w:color w:val="000000"/>
-              </w:rPr>
-            </w:pPr>
-          </w:p>
-          <w:p>
-            <w:pPr>
-              <w:jc w:val="center"/>
-              <w:rPr>
-                <w:color w:val="000000"/>
-              </w:rPr>
-            </w:pPr>
-          </w:p>
-        </w:tc>
-        <w:tc>
-          <w:tcPr>
-            <w:tcW w:w="6204" w:type="dxa"/>
-            <w:tcBorders>
-              <w:top w:val="single" w:sz="4" w:space="0" w:color="000000"/>
-              <w:left w:val="nil"/>
-              <w:bottom w:val="single" w:sz="4" w:space="0" w:color="000000"/>
-              <w:right w:val="single" w:sz="4" w:space="0" w:color="000000"/>
-            </w:tcBorders>
-            <w:shd w:val="clear" w:color="000000" w:fill="auto"/>
-            <w:vAlign w:val="bottom"/>
-          </w:tcPr>
-          <w:p>
-            <w:pPr>
-              <w:jc w:val="center"/>
-              <w:rPr>
-                <w:color w:val="000000"/>
-              </w:rPr>
-            </w:pPr>
-          </w:p>
-        </w:tc>
-      </w:tr>
-      <w:tr>
-        <w:trPr>
-          <w:trHeight w:val="245"/>
-        </w:trPr>
-        <w:tc>
-          <w:tcPr>
-            <w:tcW w:w="4957" w:type="dxa"/>
-            <w:gridSpan w:val="2"/>
-            <w:tcBorders>
-              <w:top w:val="single" w:sz="4" w:space="0" w:color="000000"/>
-              <w:left w:val="single" w:sz="4" w:space="0" w:color="000000"/>
-              <w:bottom w:val="single" w:sz="4" w:space="0" w:color="000000"/>
-              <w:right w:val="single" w:sz="4" w:space="0" w:color="000000"/>
-            </w:tcBorders>
-            <w:shd w:val="clear" w:color="000000" w:fill="auto"/>
-            <w:vAlign w:val="bottom"/>
-          </w:tcPr>
-          <w:p>
-            <w:pPr>
-              <w:jc w:val="center"/>
-              <w:rPr>
-                <w:color w:val="000000"/>
-              </w:rPr>
-            </w:pPr>
-          </w:p>
-          <w:p>
-            <w:pPr>
-              <w:jc w:val="center"/>
-              <w:rPr>
-                <w:color w:val="000000"/>
-              </w:rPr>
-            </w:pPr>
-          </w:p>
-        </w:tc>
-        <w:tc>
-          <w:tcPr>
-            <w:tcW w:w="6204" w:type="dxa"/>
-            <w:tcBorders>
-              <w:top w:val="single" w:sz="4" w:space="0" w:color="000000"/>
-              <w:left w:val="nil"/>
-              <w:bottom w:val="single" w:sz="4" w:space="0" w:color="000000"/>
-              <w:right w:val="single" w:sz="4" w:space="0" w:color="000000"/>
-            </w:tcBorders>
-            <w:shd w:val="clear" w:color="000000" w:fill="auto"/>
-            <w:vAlign w:val="bottom"/>
-          </w:tcPr>
-          <w:p>
-            <w:pPr>
-              <w:jc w:val="center"/>
-              <w:rPr>
-                <w:color w:val="000000"/>
-              </w:rPr>
-            </w:pPr>
-          </w:p>
-        </w:tc>
-      </w:tr>
-      <w:tr>
-        <w:trPr>
-          <w:trHeight w:val="245"/>
-        </w:trPr>
-        <w:tc>
-          <w:tcPr>
-            <w:tcW w:w="4957" w:type="dxa"/>
-            <w:gridSpan w:val="2"/>
-            <w:tcBorders>
-              <w:top w:val="single" w:sz="4" w:space="0" w:color="000000"/>
-              <w:left w:val="single" w:sz="4" w:space="0" w:color="000000"/>
-              <w:bottom w:val="single" w:sz="4" w:space="0" w:color="000000"/>
-              <w:right w:val="single" w:sz="4" w:space="0" w:color="000000"/>
-            </w:tcBorders>
-            <w:shd w:val="clear" w:color="000000" w:fill="auto"/>
-            <w:vAlign w:val="bottom"/>
-          </w:tcPr>
-          <w:p>
-            <w:pPr>
-              <w:jc w:val="center"/>
-              <w:rPr>
-                <w:color w:val="000000"/>
-              </w:rPr>
-            </w:pPr>
-          </w:p>
-          <w:p>
-            <w:pPr>
-              <w:jc w:val="center"/>
-              <w:rPr>
-                <w:color w:val="000000"/>
-              </w:rPr>
-            </w:pPr>
-          </w:p>
-        </w:tc>
-        <w:tc>
-          <w:tcPr>
-            <w:tcW w:w="6204" w:type="dxa"/>
-            <w:tcBorders>
-              <w:top w:val="single" w:sz="4" w:space="0" w:color="000000"/>
-              <w:left w:val="nil"/>
-              <w:bottom w:val="single" w:sz="4" w:space="0" w:color="000000"/>
-              <w:right w:val="single" w:sz="4" w:space="0" w:color="000000"/>
-            </w:tcBorders>
-            <w:shd w:val="clear" w:color="000000" w:fill="auto"/>
-            <w:vAlign w:val="bottom"/>
-          </w:tcPr>
-          <w:p>
-            <w:pPr>
-              <w:jc w:val="center"/>
-              <w:rPr>
-                <w:color w:val="000000"/>
-              </w:rPr>
-            </w:pPr>
-          </w:p>
-        </w:tc>
-      </w:tr>
-      <w:tr>
-        <w:trPr>
-          <w:trHeight w:val="245"/>
-        </w:trPr>
-        <w:tc>
-          <w:tcPr>
-            <w:tcW w:w="4957" w:type="dxa"/>
-            <w:gridSpan w:val="2"/>
-            <w:tcBorders>
-              <w:top w:val="single" w:sz="4" w:space="0" w:color="000000"/>
-              <w:left w:val="single" w:sz="4" w:space="0" w:color="000000"/>
-              <w:bottom w:val="single" w:sz="4" w:space="0" w:color="000000"/>
-              <w:right w:val="single" w:sz="4" w:space="0" w:color="000000"/>
-            </w:tcBorders>
-            <w:shd w:val="clear" w:color="000000" w:fill="auto"/>
-            <w:vAlign w:val="bottom"/>
-          </w:tcPr>
-          <w:p>
-            <w:pPr>
-              <w:jc w:val="center"/>
-              <w:rPr>
-                <w:color w:val="000000"/>
-              </w:rPr>
-            </w:pPr>
-          </w:p>
-          <w:p>
-            <w:pPr>
-              <w:jc w:val="center"/>
-              <w:rPr>
-                <w:color w:val="000000"/>
-              </w:rPr>
-            </w:pPr>
-          </w:p>
-        </w:tc>
-        <w:tc>
-          <w:tcPr>
-            <w:tcW w:w="6204" w:type="dxa"/>
-            <w:tcBorders>
-              <w:top w:val="single" w:sz="4" w:space="0" w:color="000000"/>
-              <w:left w:val="nil"/>
-              <w:bottom w:val="single" w:sz="4" w:space="0" w:color="000000"/>
-              <w:right w:val="single" w:sz="4" w:space="0" w:color="000000"/>
-            </w:tcBorders>
-            <w:shd w:val="clear" w:color="000000" w:fill="auto"/>
-            <w:vAlign w:val="bottom"/>
-          </w:tcPr>
-          <w:p>
-            <w:pPr>
-              <w:jc w:val="center"/>
-              <w:rPr>
-                <w:color w:val="000000"/>
-              </w:rPr>
-            </w:pPr>
-          </w:p>
-        </w:tc>
-      </w:tr>
-      <w:tr>
-        <w:trPr>
-          <w:trHeight w:val="245"/>
-        </w:trPr>
-        <w:tc>
-          <w:tcPr>
-            <w:tcW w:w="4957" w:type="dxa"/>
-            <w:gridSpan w:val="2"/>
-            <w:tcBorders>
-              <w:top w:val="single" w:sz="4" w:space="0" w:color="000000"/>
-              <w:left w:val="single" w:sz="4" w:space="0" w:color="000000"/>
-              <w:bottom w:val="single" w:sz="4" w:space="0" w:color="000000"/>
-              <w:right w:val="single" w:sz="4" w:space="0" w:color="000000"/>
-            </w:tcBorders>
-            <w:shd w:val="clear" w:color="000000" w:fill="auto"/>
-            <w:vAlign w:val="bottom"/>
-          </w:tcPr>
-          <w:p>
-            <w:pPr>
-              <w:jc w:val="center"/>
-              <w:rPr>
-                <w:color w:val="000000"/>
-              </w:rPr>
-            </w:pPr>
-          </w:p>
-          <w:p>
-            <w:pPr>
-              <w:jc w:val="center"/>
-              <w:rPr>
-                <w:color w:val="000000"/>
-              </w:rPr>
-            </w:pPr>
-          </w:p>
-        </w:tc>
-        <w:tc>
-          <w:tcPr>
-            <w:tcW w:w="6204" w:type="dxa"/>
-            <w:tcBorders>
-              <w:top w:val="single" w:sz="4" w:space="0" w:color="000000"/>
-              <w:left w:val="nil"/>
-              <w:bottom w:val="single" w:sz="4" w:space="0" w:color="000000"/>
-              <w:right w:val="single" w:sz="4" w:space="0" w:color="000000"/>
-            </w:tcBorders>
-            <w:shd w:val="clear" w:color="000000" w:fill="auto"/>
-            <w:vAlign w:val="bottom"/>
-          </w:tcPr>
-          <w:p>
-            <w:pPr>
-              <w:jc w:val="center"/>
-              <w:rPr>
-                <w:color w:val="000000"/>
-              </w:rPr>
-            </w:pPr>
-          </w:p>
-        </w:tc>
-      </w:tr>
-      <w:tr>
-        <w:trPr>
-          <w:trHeight w:val="245"/>
-        </w:trPr>
-        <w:tc>
-          <w:tcPr>
-            <w:tcW w:w="4957" w:type="dxa"/>
-            <w:gridSpan w:val="2"/>
-            <w:tcBorders>
-              <w:top w:val="single" w:sz="4" w:space="0" w:color="000000"/>
-              <w:left w:val="single" w:sz="4" w:space="0" w:color="000000"/>
-              <w:bottom w:val="single" w:sz="4" w:space="0" w:color="000000"/>
-              <w:right w:val="single" w:sz="4" w:space="0" w:color="000000"/>
-            </w:tcBorders>
-            <w:shd w:val="clear" w:color="000000" w:fill="auto"/>
-            <w:vAlign w:val="bottom"/>
-          </w:tcPr>
-          <w:p>
-            <w:pPr>
-              <w:jc w:val="center"/>
-              <w:rPr>
-                <w:color w:val="000000"/>
-              </w:rPr>
-            </w:pPr>
-          </w:p>
-          <w:p>
-            <w:pPr>
-              <w:jc w:val="center"/>
-              <w:rPr>
-                <w:color w:val="000000"/>
-              </w:rPr>
-            </w:pPr>
-          </w:p>
-        </w:tc>
-        <w:tc>
-          <w:tcPr>
-            <w:tcW w:w="6204" w:type="dxa"/>
-            <w:tcBorders>
-              <w:top w:val="single" w:sz="4" w:space="0" w:color="000000"/>
-              <w:left w:val="nil"/>
-              <w:bottom w:val="single" w:sz="4" w:space="0" w:color="000000"/>
-              <w:right w:val="single" w:sz="4" w:space="0" w:color="000000"/>
-            </w:tcBorders>
-            <w:shd w:val="clear" w:color="000000" w:fill="auto"/>
-            <w:vAlign w:val="bottom"/>
-          </w:tcPr>
-          <w:p>
-            <w:pPr>
-              <w:jc w:val="center"/>
-              <w:rPr>
-                <w:color w:val="000000"/>
-              </w:rPr>
-            </w:pPr>
           </w:p>
         </w:tc>
       </w:tr>
@@ -967,6 +631,7 @@
                 <w:color w:val="000000"/>
               </w:rPr>
             </w:pPr>
+            <w:bookmarkStart w:id="0" w:name="_Hlk514871775"/>
             <w:r>
               <w:rPr>
                 <w:b/>
@@ -1449,7 +1114,7 @@
             <w:tcBorders>
               <w:top w:val="single" w:sz="4" w:space="0" w:color="000000"/>
               <w:left w:val="single" w:sz="4" w:space="0" w:color="000000"/>
-              <w:bottom w:val="single" w:sz="4" w:space="0" w:color="000000"/>
+              <w:bottom w:val="single" w:sz="4" w:space="0" w:color="auto"/>
               <w:right w:val="single" w:sz="4" w:space="0" w:color="000000"/>
             </w:tcBorders>
             <w:shd w:val="clear" w:color="000000" w:fill="auto"/>
@@ -1466,19 +1131,7 @@
               <w:rPr>
                 <w:color w:val="000000"/>
               </w:rPr>
-              <w:t>1</w:t>
-            </w:r>
-            <w:r>
-              <w:rPr>
-                <w:color w:val="000000"/>
-              </w:rPr>
-              <w:t>.Selecciona un tipo de pedido</w:t>
-            </w:r>
-            <w:r>
-              <w:rPr>
-                <w:color w:val="000000"/>
-              </w:rPr>
-              <w:t xml:space="preserve"> </w:t>
+              <w:t xml:space="preserve">1.Selecciona un tipo de pedido </w:t>
             </w:r>
           </w:p>
         </w:tc>
@@ -1488,7 +1141,7 @@
             <w:tcBorders>
               <w:top w:val="single" w:sz="4" w:space="0" w:color="000000"/>
               <w:left w:val="nil"/>
-              <w:bottom w:val="single" w:sz="4" w:space="0" w:color="000000"/>
+              <w:bottom w:val="single" w:sz="4" w:space="0" w:color="auto"/>
               <w:right w:val="single" w:sz="4" w:space="0" w:color="000000"/>
             </w:tcBorders>
             <w:shd w:val="clear" w:color="000000" w:fill="auto"/>
@@ -1518,10 +1171,8 @@
             <w:tcW w:w="4964" w:type="dxa"/>
             <w:gridSpan w:val="2"/>
             <w:tcBorders>
-              <w:top w:val="single" w:sz="4" w:space="0" w:color="000000"/>
-              <w:left w:val="single" w:sz="4" w:space="0" w:color="000000"/>
-              <w:bottom w:val="single" w:sz="4" w:space="0" w:color="000000"/>
-              <w:right w:val="single" w:sz="4" w:space="0" w:color="000000"/>
+              <w:top w:val="single" w:sz="4" w:space="0" w:color="auto"/>
+              <w:bottom w:val="single" w:sz="4" w:space="0" w:color="auto"/>
             </w:tcBorders>
             <w:shd w:val="clear" w:color="000000" w:fill="auto"/>
             <w:vAlign w:val="bottom"/>
@@ -1547,287 +1198,8 @@
           <w:tcPr>
             <w:tcW w:w="6212" w:type="dxa"/>
             <w:tcBorders>
-              <w:top w:val="single" w:sz="4" w:space="0" w:color="000000"/>
-              <w:left w:val="nil"/>
-              <w:bottom w:val="single" w:sz="4" w:space="0" w:color="000000"/>
-              <w:right w:val="single" w:sz="4" w:space="0" w:color="000000"/>
-            </w:tcBorders>
-            <w:shd w:val="clear" w:color="000000" w:fill="auto"/>
-            <w:vAlign w:val="bottom"/>
-          </w:tcPr>
-          <w:p>
-            <w:pPr>
-              <w:rPr>
-                <w:color w:val="000000"/>
-              </w:rPr>
-            </w:pPr>
-          </w:p>
-        </w:tc>
-      </w:tr>
-      <w:tr>
-        <w:trPr>
-          <w:trHeight w:val="243"/>
-        </w:trPr>
-        <w:tc>
-          <w:tcPr>
-            <w:tcW w:w="4964" w:type="dxa"/>
-            <w:gridSpan w:val="2"/>
-            <w:tcBorders>
-              <w:top w:val="single" w:sz="4" w:space="0" w:color="000000"/>
-              <w:left w:val="single" w:sz="4" w:space="0" w:color="000000"/>
-              <w:bottom w:val="single" w:sz="4" w:space="0" w:color="000000"/>
-              <w:right w:val="single" w:sz="4" w:space="0" w:color="000000"/>
-            </w:tcBorders>
-            <w:shd w:val="clear" w:color="000000" w:fill="auto"/>
-            <w:vAlign w:val="bottom"/>
-          </w:tcPr>
-          <w:p>
-            <w:pPr>
-              <w:jc w:val="center"/>
-              <w:rPr>
-                <w:color w:val="000000"/>
-              </w:rPr>
-            </w:pPr>
-          </w:p>
-          <w:p>
-            <w:pPr>
-              <w:rPr>
-                <w:color w:val="000000"/>
-              </w:rPr>
-            </w:pPr>
-          </w:p>
-        </w:tc>
-        <w:tc>
-          <w:tcPr>
-            <w:tcW w:w="6212" w:type="dxa"/>
-            <w:tcBorders>
-              <w:top w:val="single" w:sz="4" w:space="0" w:color="000000"/>
-              <w:left w:val="nil"/>
-              <w:bottom w:val="single" w:sz="4" w:space="0" w:color="000000"/>
-              <w:right w:val="single" w:sz="4" w:space="0" w:color="000000"/>
-            </w:tcBorders>
-            <w:shd w:val="clear" w:color="000000" w:fill="auto"/>
-            <w:vAlign w:val="bottom"/>
-          </w:tcPr>
-          <w:p>
-            <w:pPr>
-              <w:rPr>
-                <w:color w:val="000000"/>
-              </w:rPr>
-            </w:pPr>
-          </w:p>
-        </w:tc>
-      </w:tr>
-      <w:tr>
-        <w:trPr>
-          <w:trHeight w:val="243"/>
-        </w:trPr>
-        <w:tc>
-          <w:tcPr>
-            <w:tcW w:w="4964" w:type="dxa"/>
-            <w:gridSpan w:val="2"/>
-            <w:tcBorders>
-              <w:top w:val="single" w:sz="4" w:space="0" w:color="000000"/>
-              <w:left w:val="single" w:sz="4" w:space="0" w:color="000000"/>
-              <w:bottom w:val="single" w:sz="4" w:space="0" w:color="000000"/>
-              <w:right w:val="single" w:sz="4" w:space="0" w:color="000000"/>
-            </w:tcBorders>
-            <w:shd w:val="clear" w:color="000000" w:fill="auto"/>
-            <w:vAlign w:val="bottom"/>
-          </w:tcPr>
-          <w:p>
-            <w:pPr>
-              <w:jc w:val="center"/>
-              <w:rPr>
-                <w:color w:val="000000"/>
-              </w:rPr>
-            </w:pPr>
-          </w:p>
-          <w:p>
-            <w:pPr>
-              <w:jc w:val="center"/>
-              <w:rPr>
-                <w:color w:val="000000"/>
-              </w:rPr>
-            </w:pPr>
-          </w:p>
-        </w:tc>
-        <w:tc>
-          <w:tcPr>
-            <w:tcW w:w="6212" w:type="dxa"/>
-            <w:tcBorders>
-              <w:top w:val="single" w:sz="4" w:space="0" w:color="000000"/>
-              <w:left w:val="nil"/>
-              <w:bottom w:val="single" w:sz="4" w:space="0" w:color="000000"/>
-              <w:right w:val="single" w:sz="4" w:space="0" w:color="000000"/>
-            </w:tcBorders>
-            <w:shd w:val="clear" w:color="000000" w:fill="auto"/>
-            <w:vAlign w:val="bottom"/>
-          </w:tcPr>
-          <w:p>
-            <w:pPr>
-              <w:jc w:val="center"/>
-              <w:rPr>
-                <w:color w:val="000000"/>
-              </w:rPr>
-            </w:pPr>
-          </w:p>
-        </w:tc>
-      </w:tr>
-      <w:tr>
-        <w:trPr>
-          <w:trHeight w:val="243"/>
-        </w:trPr>
-        <w:tc>
-          <w:tcPr>
-            <w:tcW w:w="4964" w:type="dxa"/>
-            <w:gridSpan w:val="2"/>
-            <w:tcBorders>
-              <w:top w:val="single" w:sz="4" w:space="0" w:color="000000"/>
-              <w:left w:val="single" w:sz="4" w:space="0" w:color="000000"/>
-              <w:bottom w:val="single" w:sz="4" w:space="0" w:color="000000"/>
-              <w:right w:val="single" w:sz="4" w:space="0" w:color="000000"/>
-            </w:tcBorders>
-            <w:shd w:val="clear" w:color="000000" w:fill="auto"/>
-            <w:vAlign w:val="bottom"/>
-          </w:tcPr>
-          <w:p>
-            <w:pPr>
-              <w:jc w:val="center"/>
-              <w:rPr>
-                <w:color w:val="000000"/>
-              </w:rPr>
-            </w:pPr>
-          </w:p>
-          <w:p>
-            <w:pPr>
-              <w:jc w:val="center"/>
-              <w:rPr>
-                <w:color w:val="000000"/>
-              </w:rPr>
-            </w:pPr>
-          </w:p>
-        </w:tc>
-        <w:tc>
-          <w:tcPr>
-            <w:tcW w:w="6212" w:type="dxa"/>
-            <w:tcBorders>
-              <w:top w:val="single" w:sz="4" w:space="0" w:color="000000"/>
-              <w:left w:val="nil"/>
-              <w:bottom w:val="single" w:sz="4" w:space="0" w:color="000000"/>
-              <w:right w:val="single" w:sz="4" w:space="0" w:color="000000"/>
-            </w:tcBorders>
-            <w:shd w:val="clear" w:color="000000" w:fill="auto"/>
-            <w:vAlign w:val="bottom"/>
-          </w:tcPr>
-          <w:p>
-            <w:pPr>
-              <w:jc w:val="center"/>
-              <w:rPr>
-                <w:color w:val="000000"/>
-              </w:rPr>
-            </w:pPr>
-          </w:p>
-        </w:tc>
-      </w:tr>
-      <w:tr>
-        <w:trPr>
-          <w:trHeight w:val="243"/>
-        </w:trPr>
-        <w:tc>
-          <w:tcPr>
-            <w:tcW w:w="4964" w:type="dxa"/>
-            <w:gridSpan w:val="2"/>
-            <w:tcBorders>
-              <w:top w:val="single" w:sz="4" w:space="0" w:color="000000"/>
-              <w:left w:val="single" w:sz="4" w:space="0" w:color="000000"/>
-              <w:bottom w:val="single" w:sz="4" w:space="0" w:color="000000"/>
-              <w:right w:val="single" w:sz="4" w:space="0" w:color="000000"/>
-            </w:tcBorders>
-            <w:shd w:val="clear" w:color="000000" w:fill="auto"/>
-            <w:vAlign w:val="bottom"/>
-          </w:tcPr>
-          <w:p>
-            <w:pPr>
-              <w:jc w:val="center"/>
-              <w:rPr>
-                <w:color w:val="000000"/>
-              </w:rPr>
-            </w:pPr>
-          </w:p>
-          <w:p>
-            <w:pPr>
-              <w:jc w:val="center"/>
-              <w:rPr>
-                <w:color w:val="000000"/>
-              </w:rPr>
-            </w:pPr>
-          </w:p>
-        </w:tc>
-        <w:tc>
-          <w:tcPr>
-            <w:tcW w:w="6212" w:type="dxa"/>
-            <w:tcBorders>
-              <w:top w:val="single" w:sz="4" w:space="0" w:color="000000"/>
-              <w:left w:val="nil"/>
-              <w:bottom w:val="single" w:sz="4" w:space="0" w:color="000000"/>
-              <w:right w:val="single" w:sz="4" w:space="0" w:color="000000"/>
-            </w:tcBorders>
-            <w:shd w:val="clear" w:color="000000" w:fill="auto"/>
-            <w:vAlign w:val="bottom"/>
-          </w:tcPr>
-          <w:p>
-            <w:pPr>
-              <w:jc w:val="center"/>
-              <w:rPr>
-                <w:color w:val="000000"/>
-              </w:rPr>
-            </w:pPr>
-          </w:p>
-        </w:tc>
-      </w:tr>
-      <w:tr>
-        <w:trPr>
-          <w:trHeight w:val="243"/>
-        </w:trPr>
-        <w:tc>
-          <w:tcPr>
-            <w:tcW w:w="4964" w:type="dxa"/>
-            <w:gridSpan w:val="2"/>
-            <w:tcBorders>
-              <w:top w:val="single" w:sz="4" w:space="0" w:color="000000"/>
-              <w:left w:val="single" w:sz="4" w:space="0" w:color="000000"/>
-              <w:bottom w:val="single" w:sz="4" w:space="0" w:color="000000"/>
-              <w:right w:val="single" w:sz="4" w:space="0" w:color="000000"/>
-            </w:tcBorders>
-            <w:shd w:val="clear" w:color="000000" w:fill="auto"/>
-            <w:vAlign w:val="bottom"/>
-          </w:tcPr>
-          <w:p>
-            <w:pPr>
-              <w:jc w:val="center"/>
-              <w:rPr>
-                <w:color w:val="000000"/>
-              </w:rPr>
-            </w:pPr>
-          </w:p>
-          <w:p>
-            <w:pPr>
-              <w:jc w:val="center"/>
-              <w:rPr>
-                <w:color w:val="000000"/>
-              </w:rPr>
-            </w:pPr>
-          </w:p>
-        </w:tc>
-        <w:tc>
-          <w:tcPr>
-            <w:tcW w:w="6212" w:type="dxa"/>
-            <w:tcBorders>
-              <w:top w:val="single" w:sz="4" w:space="0" w:color="000000"/>
-              <w:left w:val="nil"/>
-              <w:bottom w:val="single" w:sz="4" w:space="0" w:color="000000"/>
-              <w:right w:val="single" w:sz="4" w:space="0" w:color="000000"/>
+              <w:top w:val="single" w:sz="4" w:space="0" w:color="auto"/>
+              <w:bottom w:val="single" w:sz="4" w:space="0" w:color="auto"/>
             </w:tcBorders>
             <w:shd w:val="clear" w:color="000000" w:fill="auto"/>
             <w:vAlign w:val="bottom"/>
@@ -1871,7 +1243,7 @@
           <w:tcPr>
             <w:tcW w:w="1467" w:type="dxa"/>
             <w:tcBorders>
-              <w:top w:val="single" w:sz="4" w:space="0" w:color="000000"/>
+              <w:top w:val="single" w:sz="4" w:space="0" w:color="auto"/>
               <w:left w:val="single" w:sz="4" w:space="0" w:color="000000"/>
               <w:bottom w:val="nil"/>
               <w:right w:val="nil"/>
@@ -1892,7 +1264,6 @@
                 <w:b/>
                 <w:color w:val="000000"/>
               </w:rPr>
-              <w:lastRenderedPageBreak/>
               <w:t>Código</w:t>
             </w:r>
           </w:p>
@@ -1902,7 +1273,7 @@
             <w:tcW w:w="9709" w:type="dxa"/>
             <w:gridSpan w:val="2"/>
             <w:tcBorders>
-              <w:top w:val="single" w:sz="4" w:space="0" w:color="000000"/>
+              <w:top w:val="single" w:sz="4" w:space="0" w:color="auto"/>
               <w:left w:val="single" w:sz="4" w:space="0" w:color="000000"/>
               <w:bottom w:val="nil"/>
               <w:right w:val="single" w:sz="4" w:space="0" w:color="000000"/>
@@ -2435,13 +1806,7 @@
               <w:rPr>
                 <w:color w:val="000000"/>
               </w:rPr>
-              <w:t>1</w:t>
-            </w:r>
-            <w:r>
-              <w:rPr>
-                <w:color w:val="000000"/>
-              </w:rPr>
-              <w:t>.Desplegar lista de alimentos</w:t>
+              <w:t>1.Desplegar lista de alimentos</w:t>
             </w:r>
           </w:p>
           <w:p>
@@ -2489,369 +1854,33 @@
           </w:p>
         </w:tc>
       </w:tr>
-      <w:tr>
-        <w:tblPrEx>
-          <w:tblCellMar>
-            <w:left w:w="108" w:type="dxa"/>
-            <w:right w:w="108" w:type="dxa"/>
-          </w:tblCellMar>
-        </w:tblPrEx>
-        <w:trPr>
-          <w:trHeight w:val="243"/>
-        </w:trPr>
-        <w:tc>
-          <w:tcPr>
-            <w:tcW w:w="4964" w:type="dxa"/>
-            <w:gridSpan w:val="2"/>
-            <w:tcBorders>
-              <w:top w:val="single" w:sz="4" w:space="0" w:color="000000"/>
-              <w:left w:val="single" w:sz="4" w:space="0" w:color="000000"/>
-              <w:bottom w:val="single" w:sz="4" w:space="0" w:color="000000"/>
-              <w:right w:val="single" w:sz="4" w:space="0" w:color="000000"/>
-            </w:tcBorders>
-            <w:shd w:val="clear" w:color="000000" w:fill="auto"/>
-            <w:vAlign w:val="bottom"/>
-          </w:tcPr>
-          <w:p>
-            <w:pPr>
-              <w:jc w:val="center"/>
-              <w:rPr>
-                <w:color w:val="000000"/>
-              </w:rPr>
-            </w:pPr>
-          </w:p>
-          <w:p>
-            <w:pPr>
-              <w:jc w:val="center"/>
-              <w:rPr>
-                <w:color w:val="000000"/>
-              </w:rPr>
-            </w:pPr>
-          </w:p>
-        </w:tc>
-        <w:tc>
-          <w:tcPr>
-            <w:tcW w:w="6212" w:type="dxa"/>
-            <w:tcBorders>
-              <w:top w:val="single" w:sz="4" w:space="0" w:color="000000"/>
-              <w:left w:val="nil"/>
-              <w:bottom w:val="single" w:sz="4" w:space="0" w:color="000000"/>
-              <w:right w:val="single" w:sz="4" w:space="0" w:color="000000"/>
-            </w:tcBorders>
-            <w:shd w:val="clear" w:color="000000" w:fill="auto"/>
-            <w:vAlign w:val="bottom"/>
-          </w:tcPr>
-          <w:p>
-            <w:pPr>
-              <w:rPr>
-                <w:color w:val="000000"/>
-              </w:rPr>
-            </w:pPr>
-          </w:p>
-        </w:tc>
-      </w:tr>
-      <w:tr>
-        <w:tblPrEx>
-          <w:tblCellMar>
-            <w:left w:w="108" w:type="dxa"/>
-            <w:right w:w="108" w:type="dxa"/>
-          </w:tblCellMar>
-        </w:tblPrEx>
-        <w:trPr>
-          <w:trHeight w:val="243"/>
-        </w:trPr>
-        <w:tc>
-          <w:tcPr>
-            <w:tcW w:w="4964" w:type="dxa"/>
-            <w:gridSpan w:val="2"/>
-            <w:tcBorders>
-              <w:top w:val="single" w:sz="4" w:space="0" w:color="000000"/>
-              <w:left w:val="single" w:sz="4" w:space="0" w:color="000000"/>
-              <w:bottom w:val="single" w:sz="4" w:space="0" w:color="000000"/>
-              <w:right w:val="single" w:sz="4" w:space="0" w:color="000000"/>
-            </w:tcBorders>
-            <w:shd w:val="clear" w:color="000000" w:fill="auto"/>
-            <w:vAlign w:val="bottom"/>
-          </w:tcPr>
-          <w:p>
-            <w:pPr>
-              <w:jc w:val="center"/>
-              <w:rPr>
-                <w:color w:val="000000"/>
-              </w:rPr>
-            </w:pPr>
-          </w:p>
-        </w:tc>
-        <w:tc>
-          <w:tcPr>
-            <w:tcW w:w="6212" w:type="dxa"/>
-            <w:tcBorders>
-              <w:top w:val="single" w:sz="4" w:space="0" w:color="000000"/>
-              <w:left w:val="nil"/>
-              <w:bottom w:val="single" w:sz="4" w:space="0" w:color="000000"/>
-              <w:right w:val="single" w:sz="4" w:space="0" w:color="000000"/>
-            </w:tcBorders>
-            <w:shd w:val="clear" w:color="000000" w:fill="auto"/>
-            <w:vAlign w:val="bottom"/>
-          </w:tcPr>
-          <w:p>
-            <w:pPr>
-              <w:rPr>
-                <w:color w:val="000000"/>
-              </w:rPr>
-            </w:pPr>
-          </w:p>
-        </w:tc>
-      </w:tr>
-      <w:tr>
-        <w:tblPrEx>
-          <w:tblCellMar>
-            <w:left w:w="108" w:type="dxa"/>
-            <w:right w:w="108" w:type="dxa"/>
-          </w:tblCellMar>
-        </w:tblPrEx>
-        <w:trPr>
-          <w:trHeight w:val="243"/>
-        </w:trPr>
-        <w:tc>
-          <w:tcPr>
-            <w:tcW w:w="4964" w:type="dxa"/>
-            <w:gridSpan w:val="2"/>
-            <w:tcBorders>
-              <w:top w:val="single" w:sz="4" w:space="0" w:color="000000"/>
-              <w:left w:val="single" w:sz="4" w:space="0" w:color="000000"/>
-              <w:bottom w:val="single" w:sz="4" w:space="0" w:color="000000"/>
-              <w:right w:val="single" w:sz="4" w:space="0" w:color="000000"/>
-            </w:tcBorders>
-            <w:shd w:val="clear" w:color="000000" w:fill="auto"/>
-            <w:vAlign w:val="bottom"/>
-          </w:tcPr>
-          <w:p>
-            <w:pPr>
-              <w:jc w:val="center"/>
-              <w:rPr>
-                <w:color w:val="000000"/>
-              </w:rPr>
-            </w:pPr>
-          </w:p>
-          <w:p>
-            <w:pPr>
-              <w:jc w:val="center"/>
-              <w:rPr>
-                <w:color w:val="000000"/>
-              </w:rPr>
-            </w:pPr>
-          </w:p>
-        </w:tc>
-        <w:tc>
-          <w:tcPr>
-            <w:tcW w:w="6212" w:type="dxa"/>
-            <w:tcBorders>
-              <w:top w:val="single" w:sz="4" w:space="0" w:color="000000"/>
-              <w:left w:val="nil"/>
-              <w:bottom w:val="single" w:sz="4" w:space="0" w:color="000000"/>
-              <w:right w:val="single" w:sz="4" w:space="0" w:color="000000"/>
-            </w:tcBorders>
-            <w:shd w:val="clear" w:color="000000" w:fill="auto"/>
-            <w:vAlign w:val="bottom"/>
-          </w:tcPr>
-          <w:p>
-            <w:pPr>
-              <w:jc w:val="center"/>
-              <w:rPr>
-                <w:color w:val="000000"/>
-              </w:rPr>
-            </w:pPr>
-          </w:p>
-        </w:tc>
-      </w:tr>
-      <w:tr>
-        <w:tblPrEx>
-          <w:tblCellMar>
-            <w:left w:w="108" w:type="dxa"/>
-            <w:right w:w="108" w:type="dxa"/>
-          </w:tblCellMar>
-        </w:tblPrEx>
-        <w:trPr>
-          <w:trHeight w:val="243"/>
-        </w:trPr>
-        <w:tc>
-          <w:tcPr>
-            <w:tcW w:w="4964" w:type="dxa"/>
-            <w:gridSpan w:val="2"/>
-            <w:tcBorders>
-              <w:top w:val="single" w:sz="4" w:space="0" w:color="000000"/>
-              <w:left w:val="single" w:sz="4" w:space="0" w:color="000000"/>
-              <w:bottom w:val="single" w:sz="4" w:space="0" w:color="000000"/>
-              <w:right w:val="single" w:sz="4" w:space="0" w:color="000000"/>
-            </w:tcBorders>
-            <w:shd w:val="clear" w:color="000000" w:fill="auto"/>
-            <w:vAlign w:val="bottom"/>
-          </w:tcPr>
-          <w:p>
-            <w:pPr>
-              <w:jc w:val="center"/>
-              <w:rPr>
-                <w:color w:val="000000"/>
-              </w:rPr>
-            </w:pPr>
-          </w:p>
-          <w:p>
-            <w:pPr>
-              <w:jc w:val="center"/>
-              <w:rPr>
-                <w:color w:val="000000"/>
-              </w:rPr>
-            </w:pPr>
-          </w:p>
-        </w:tc>
-        <w:tc>
-          <w:tcPr>
-            <w:tcW w:w="6212" w:type="dxa"/>
-            <w:tcBorders>
-              <w:top w:val="single" w:sz="4" w:space="0" w:color="000000"/>
-              <w:left w:val="nil"/>
-              <w:bottom w:val="single" w:sz="4" w:space="0" w:color="000000"/>
-              <w:right w:val="single" w:sz="4" w:space="0" w:color="000000"/>
-            </w:tcBorders>
-            <w:shd w:val="clear" w:color="000000" w:fill="auto"/>
-            <w:vAlign w:val="bottom"/>
-          </w:tcPr>
-          <w:p>
-            <w:pPr>
-              <w:jc w:val="center"/>
-              <w:rPr>
-                <w:color w:val="000000"/>
-              </w:rPr>
-            </w:pPr>
-          </w:p>
-        </w:tc>
-      </w:tr>
-      <w:tr>
-        <w:tblPrEx>
-          <w:tblCellMar>
-            <w:left w:w="108" w:type="dxa"/>
-            <w:right w:w="108" w:type="dxa"/>
-          </w:tblCellMar>
-        </w:tblPrEx>
-        <w:trPr>
-          <w:trHeight w:val="243"/>
-        </w:trPr>
-        <w:tc>
-          <w:tcPr>
-            <w:tcW w:w="4964" w:type="dxa"/>
-            <w:gridSpan w:val="2"/>
-            <w:tcBorders>
-              <w:top w:val="single" w:sz="4" w:space="0" w:color="000000"/>
-              <w:left w:val="single" w:sz="4" w:space="0" w:color="000000"/>
-              <w:bottom w:val="single" w:sz="4" w:space="0" w:color="000000"/>
-              <w:right w:val="single" w:sz="4" w:space="0" w:color="000000"/>
-            </w:tcBorders>
-            <w:shd w:val="clear" w:color="000000" w:fill="auto"/>
-            <w:vAlign w:val="bottom"/>
-          </w:tcPr>
-          <w:p>
-            <w:pPr>
-              <w:jc w:val="center"/>
-              <w:rPr>
-                <w:color w:val="000000"/>
-              </w:rPr>
-            </w:pPr>
-          </w:p>
-          <w:p>
-            <w:pPr>
-              <w:jc w:val="center"/>
-              <w:rPr>
-                <w:color w:val="000000"/>
-              </w:rPr>
-            </w:pPr>
-          </w:p>
-        </w:tc>
-        <w:tc>
-          <w:tcPr>
-            <w:tcW w:w="6212" w:type="dxa"/>
-            <w:tcBorders>
-              <w:top w:val="single" w:sz="4" w:space="0" w:color="000000"/>
-              <w:left w:val="nil"/>
-              <w:bottom w:val="single" w:sz="4" w:space="0" w:color="000000"/>
-              <w:right w:val="single" w:sz="4" w:space="0" w:color="000000"/>
-            </w:tcBorders>
-            <w:shd w:val="clear" w:color="000000" w:fill="auto"/>
-            <w:vAlign w:val="bottom"/>
-          </w:tcPr>
-          <w:p>
-            <w:pPr>
-              <w:jc w:val="center"/>
-              <w:rPr>
-                <w:color w:val="000000"/>
-              </w:rPr>
-            </w:pPr>
-          </w:p>
-        </w:tc>
-      </w:tr>
-      <w:tr>
-        <w:tblPrEx>
-          <w:tblCellMar>
-            <w:left w:w="108" w:type="dxa"/>
-            <w:right w:w="108" w:type="dxa"/>
-          </w:tblCellMar>
-        </w:tblPrEx>
-        <w:trPr>
-          <w:trHeight w:val="243"/>
-        </w:trPr>
-        <w:tc>
-          <w:tcPr>
-            <w:tcW w:w="4964" w:type="dxa"/>
-            <w:gridSpan w:val="2"/>
-            <w:tcBorders>
-              <w:top w:val="single" w:sz="4" w:space="0" w:color="000000"/>
-              <w:left w:val="single" w:sz="4" w:space="0" w:color="000000"/>
-              <w:bottom w:val="single" w:sz="4" w:space="0" w:color="000000"/>
-              <w:right w:val="single" w:sz="4" w:space="0" w:color="000000"/>
-            </w:tcBorders>
-            <w:shd w:val="clear" w:color="000000" w:fill="auto"/>
-            <w:vAlign w:val="bottom"/>
-          </w:tcPr>
-          <w:p>
-            <w:pPr>
-              <w:jc w:val="center"/>
-              <w:rPr>
-                <w:color w:val="000000"/>
-              </w:rPr>
-            </w:pPr>
-          </w:p>
-          <w:p>
-            <w:pPr>
-              <w:jc w:val="center"/>
-              <w:rPr>
-                <w:color w:val="000000"/>
-              </w:rPr>
-            </w:pPr>
-          </w:p>
-        </w:tc>
-        <w:tc>
-          <w:tcPr>
-            <w:tcW w:w="6212" w:type="dxa"/>
-            <w:tcBorders>
-              <w:top w:val="single" w:sz="4" w:space="0" w:color="000000"/>
-              <w:left w:val="nil"/>
-              <w:bottom w:val="single" w:sz="4" w:space="0" w:color="000000"/>
-              <w:right w:val="single" w:sz="4" w:space="0" w:color="000000"/>
-            </w:tcBorders>
-            <w:shd w:val="clear" w:color="000000" w:fill="auto"/>
-            <w:vAlign w:val="bottom"/>
-          </w:tcPr>
-          <w:p>
-            <w:pPr>
-              <w:jc w:val="center"/>
-              <w:rPr>
-                <w:color w:val="000000"/>
-              </w:rPr>
-            </w:pPr>
-          </w:p>
-        </w:tc>
-      </w:tr>
+      <w:bookmarkEnd w:id="0"/>
     </w:tbl>
+    <w:p>
+      <w:pPr>
+        <w:spacing w:after="160" w:line="259" w:lineRule="auto"/>
+      </w:pPr>
+    </w:p>
+    <w:p>
+      <w:pPr>
+        <w:spacing w:after="160" w:line="259" w:lineRule="auto"/>
+      </w:pPr>
+    </w:p>
+    <w:p>
+      <w:pPr>
+        <w:spacing w:after="160" w:line="259" w:lineRule="auto"/>
+      </w:pPr>
+    </w:p>
+    <w:p>
+      <w:pPr>
+        <w:spacing w:after="160" w:line="259" w:lineRule="auto"/>
+      </w:pPr>
+    </w:p>
+    <w:p>
+      <w:pPr>
+        <w:spacing w:after="160" w:line="259" w:lineRule="auto"/>
+      </w:pPr>
+    </w:p>
     <w:p>
       <w:pPr>
         <w:spacing w:after="160" w:line="259" w:lineRule="auto"/>
@@ -2897,6 +1926,7 @@
                 <w:color w:val="000000"/>
               </w:rPr>
             </w:pPr>
+            <w:bookmarkStart w:id="1" w:name="_Hlk514871808"/>
             <w:r>
               <w:rPr>
                 <w:b/>
@@ -3476,13 +2506,7 @@
               <w:rPr>
                 <w:color w:val="000000"/>
               </w:rPr>
-              <w:t>1</w:t>
-            </w:r>
-            <w:r>
-              <w:rPr>
-                <w:color w:val="000000"/>
-              </w:rPr>
-              <w:t>.Seleccionar alimentos</w:t>
+              <w:t>1.Seleccionar alimentos</w:t>
             </w:r>
           </w:p>
           <w:p>
@@ -3536,409 +2560,8 @@
                 <w:sz w:val="20"/>
                 <w:szCs w:val="20"/>
               </w:rPr>
-              <w:t>Guar</w:t>
-            </w:r>
-            <w:bookmarkStart w:id="0" w:name="_GoBack"/>
-            <w:bookmarkEnd w:id="0"/>
-            <w:r>
-              <w:rPr>
-                <w:rFonts w:ascii="NanumGothic" w:eastAsia="NanumGothic" w:hAnsi="NanumGothic"/>
-                <w:sz w:val="20"/>
-                <w:szCs w:val="20"/>
-              </w:rPr>
-              <w:t>dar todos los alimentos que el cliente seleccione</w:t>
-            </w:r>
-          </w:p>
-        </w:tc>
-      </w:tr>
-      <w:tr>
-        <w:trPr>
-          <w:trHeight w:val="530"/>
-        </w:trPr>
-        <w:tc>
-          <w:tcPr>
-            <w:tcW w:w="4965" w:type="dxa"/>
-            <w:gridSpan w:val="2"/>
-            <w:tcBorders>
-              <w:top w:val="single" w:sz="4" w:space="0" w:color="000000"/>
-              <w:left w:val="single" w:sz="4" w:space="0" w:color="000000"/>
-              <w:bottom w:val="single" w:sz="4" w:space="0" w:color="000000"/>
-              <w:right w:val="single" w:sz="4" w:space="0" w:color="000000"/>
-            </w:tcBorders>
-            <w:tcMar>
-              <w:left w:w="65" w:type="dxa"/>
-              <w:right w:w="70" w:type="dxa"/>
-            </w:tcMar>
-            <w:vAlign w:val="bottom"/>
-          </w:tcPr>
-          <w:p>
-            <w:pPr>
-              <w:wordWrap w:val="0"/>
-              <w:jc w:val="center"/>
-              <w:rPr>
-                <w:color w:val="000000"/>
-              </w:rPr>
-            </w:pPr>
-          </w:p>
-          <w:p>
-            <w:pPr>
-              <w:wordWrap w:val="0"/>
-              <w:rPr>
-                <w:color w:val="000000"/>
-              </w:rPr>
-            </w:pPr>
-          </w:p>
-        </w:tc>
-        <w:tc>
-          <w:tcPr>
-            <w:tcW w:w="6210" w:type="dxa"/>
-            <w:tcBorders>
-              <w:top w:val="single" w:sz="4" w:space="0" w:color="000000"/>
-              <w:left w:val="nil"/>
-              <w:bottom w:val="single" w:sz="4" w:space="0" w:color="000000"/>
-              <w:right w:val="single" w:sz="4" w:space="0" w:color="000000"/>
-            </w:tcBorders>
-            <w:tcMar>
-              <w:left w:w="70" w:type="dxa"/>
-              <w:right w:w="65" w:type="dxa"/>
-            </w:tcMar>
-            <w:vAlign w:val="bottom"/>
-          </w:tcPr>
-          <w:p>
-            <w:pPr>
-              <w:wordWrap w:val="0"/>
-              <w:jc w:val="both"/>
-              <w:rPr>
-                <w:color w:val="000000"/>
-              </w:rPr>
-            </w:pPr>
-          </w:p>
-        </w:tc>
-      </w:tr>
-      <w:tr>
-        <w:trPr>
-          <w:trHeight w:val="530"/>
-        </w:trPr>
-        <w:tc>
-          <w:tcPr>
-            <w:tcW w:w="4965" w:type="dxa"/>
-            <w:gridSpan w:val="2"/>
-            <w:tcBorders>
-              <w:top w:val="single" w:sz="4" w:space="0" w:color="000000"/>
-              <w:left w:val="single" w:sz="4" w:space="0" w:color="000000"/>
-              <w:bottom w:val="single" w:sz="4" w:space="0" w:color="000000"/>
-              <w:right w:val="single" w:sz="4" w:space="0" w:color="000000"/>
-            </w:tcBorders>
-            <w:tcMar>
-              <w:left w:w="65" w:type="dxa"/>
-              <w:right w:w="70" w:type="dxa"/>
-            </w:tcMar>
-            <w:vAlign w:val="bottom"/>
-          </w:tcPr>
-          <w:p>
-            <w:pPr>
-              <w:wordWrap w:val="0"/>
-              <w:jc w:val="center"/>
-              <w:rPr>
-                <w:color w:val="000000"/>
-              </w:rPr>
-            </w:pPr>
-          </w:p>
-        </w:tc>
-        <w:tc>
-          <w:tcPr>
-            <w:tcW w:w="6210" w:type="dxa"/>
-            <w:tcBorders>
-              <w:top w:val="single" w:sz="4" w:space="0" w:color="000000"/>
-              <w:left w:val="nil"/>
-              <w:bottom w:val="single" w:sz="4" w:space="0" w:color="000000"/>
-              <w:right w:val="single" w:sz="4" w:space="0" w:color="000000"/>
-            </w:tcBorders>
-            <w:tcMar>
-              <w:left w:w="70" w:type="dxa"/>
-              <w:right w:w="65" w:type="dxa"/>
-            </w:tcMar>
-            <w:vAlign w:val="bottom"/>
-          </w:tcPr>
-          <w:p>
-            <w:pPr>
-              <w:wordWrap w:val="0"/>
-              <w:jc w:val="both"/>
-              <w:rPr>
-                <w:color w:val="000000"/>
-              </w:rPr>
-            </w:pPr>
-          </w:p>
-        </w:tc>
-      </w:tr>
-      <w:tr>
-        <w:trPr>
-          <w:trHeight w:val="530"/>
-        </w:trPr>
-        <w:tc>
-          <w:tcPr>
-            <w:tcW w:w="4965" w:type="dxa"/>
-            <w:gridSpan w:val="2"/>
-            <w:tcBorders>
-              <w:top w:val="single" w:sz="4" w:space="0" w:color="000000"/>
-              <w:left w:val="single" w:sz="4" w:space="0" w:color="000000"/>
-              <w:bottom w:val="single" w:sz="4" w:space="0" w:color="000000"/>
-              <w:right w:val="single" w:sz="4" w:space="0" w:color="000000"/>
-            </w:tcBorders>
-            <w:tcMar>
-              <w:left w:w="65" w:type="dxa"/>
-              <w:right w:w="70" w:type="dxa"/>
-            </w:tcMar>
-            <w:vAlign w:val="bottom"/>
-          </w:tcPr>
-          <w:p>
-            <w:pPr>
-              <w:wordWrap w:val="0"/>
-              <w:jc w:val="center"/>
-              <w:rPr>
-                <w:color w:val="000000"/>
-              </w:rPr>
-            </w:pPr>
-          </w:p>
-        </w:tc>
-        <w:tc>
-          <w:tcPr>
-            <w:tcW w:w="6210" w:type="dxa"/>
-            <w:tcBorders>
-              <w:top w:val="single" w:sz="4" w:space="0" w:color="000000"/>
-              <w:left w:val="nil"/>
-              <w:bottom w:val="single" w:sz="4" w:space="0" w:color="000000"/>
-              <w:right w:val="single" w:sz="4" w:space="0" w:color="000000"/>
-            </w:tcBorders>
-            <w:tcMar>
-              <w:left w:w="70" w:type="dxa"/>
-              <w:right w:w="65" w:type="dxa"/>
-            </w:tcMar>
-            <w:vAlign w:val="bottom"/>
-          </w:tcPr>
-          <w:p>
-            <w:pPr>
-              <w:wordWrap w:val="0"/>
-              <w:spacing w:after="160" w:line="259" w:lineRule="auto"/>
-              <w:jc w:val="both"/>
-              <w:rPr>
-                <w:rFonts w:ascii="NanumGothic" w:eastAsia="NanumGothic" w:hAnsi="NanumGothic"/>
-                <w:sz w:val="20"/>
-                <w:szCs w:val="20"/>
-              </w:rPr>
-            </w:pPr>
-            <w:r>
-              <w:rPr>
-                <w:rFonts w:ascii="NanumGothic" w:eastAsia="NanumGothic" w:hAnsi="NanumGothic"/>
-                <w:sz w:val="20"/>
-                <w:szCs w:val="20"/>
-              </w:rPr>
-              <w:t>.</w:t>
-            </w:r>
-          </w:p>
-        </w:tc>
-      </w:tr>
-      <w:tr>
-        <w:trPr>
-          <w:trHeight w:val="530"/>
-        </w:trPr>
-        <w:tc>
-          <w:tcPr>
-            <w:tcW w:w="4965" w:type="dxa"/>
-            <w:gridSpan w:val="2"/>
-            <w:tcBorders>
-              <w:top w:val="single" w:sz="4" w:space="0" w:color="000000"/>
-              <w:left w:val="single" w:sz="4" w:space="0" w:color="000000"/>
-              <w:bottom w:val="single" w:sz="4" w:space="0" w:color="000000"/>
-              <w:right w:val="single" w:sz="4" w:space="0" w:color="000000"/>
-            </w:tcBorders>
-            <w:tcMar>
-              <w:left w:w="65" w:type="dxa"/>
-              <w:right w:w="70" w:type="dxa"/>
-            </w:tcMar>
-            <w:vAlign w:val="bottom"/>
-          </w:tcPr>
-          <w:p>
-            <w:pPr>
-              <w:wordWrap w:val="0"/>
-              <w:jc w:val="center"/>
-              <w:rPr>
-                <w:color w:val="000000"/>
-              </w:rPr>
-            </w:pPr>
-          </w:p>
-          <w:p>
-            <w:pPr>
-              <w:wordWrap w:val="0"/>
-              <w:jc w:val="center"/>
-              <w:rPr>
-                <w:color w:val="000000"/>
-              </w:rPr>
-            </w:pPr>
-          </w:p>
-        </w:tc>
-        <w:tc>
-          <w:tcPr>
-            <w:tcW w:w="6210" w:type="dxa"/>
-            <w:tcBorders>
-              <w:top w:val="single" w:sz="4" w:space="0" w:color="000000"/>
-              <w:left w:val="nil"/>
-              <w:bottom w:val="single" w:sz="4" w:space="0" w:color="000000"/>
-              <w:right w:val="single" w:sz="4" w:space="0" w:color="000000"/>
-            </w:tcBorders>
-            <w:tcMar>
-              <w:left w:w="70" w:type="dxa"/>
-              <w:right w:w="65" w:type="dxa"/>
-            </w:tcMar>
-            <w:vAlign w:val="bottom"/>
-          </w:tcPr>
-          <w:p>
-            <w:pPr>
-              <w:wordWrap w:val="0"/>
-              <w:spacing w:after="160" w:line="259" w:lineRule="auto"/>
-              <w:jc w:val="both"/>
-              <w:rPr>
-                <w:rFonts w:ascii="NanumGothic" w:eastAsia="NanumGothic" w:hAnsi="NanumGothic"/>
-                <w:sz w:val="20"/>
-                <w:szCs w:val="20"/>
-              </w:rPr>
-            </w:pPr>
-          </w:p>
-        </w:tc>
-      </w:tr>
-      <w:tr>
-        <w:trPr>
-          <w:trHeight w:val="530"/>
-        </w:trPr>
-        <w:tc>
-          <w:tcPr>
-            <w:tcW w:w="4965" w:type="dxa"/>
-            <w:gridSpan w:val="2"/>
-            <w:tcBorders>
-              <w:top w:val="single" w:sz="4" w:space="0" w:color="000000"/>
-              <w:left w:val="single" w:sz="4" w:space="0" w:color="000000"/>
-              <w:bottom w:val="single" w:sz="4" w:space="0" w:color="000000"/>
-              <w:right w:val="single" w:sz="4" w:space="0" w:color="000000"/>
-            </w:tcBorders>
-            <w:tcMar>
-              <w:left w:w="65" w:type="dxa"/>
-              <w:right w:w="70" w:type="dxa"/>
-            </w:tcMar>
-            <w:vAlign w:val="bottom"/>
-          </w:tcPr>
-          <w:p>
-            <w:pPr>
-              <w:wordWrap w:val="0"/>
-              <w:jc w:val="center"/>
-              <w:rPr>
-                <w:color w:val="000000"/>
-              </w:rPr>
-            </w:pPr>
-          </w:p>
-          <w:p>
-            <w:pPr>
-              <w:wordWrap w:val="0"/>
-              <w:jc w:val="center"/>
-              <w:rPr>
-                <w:color w:val="000000"/>
-              </w:rPr>
-            </w:pPr>
-          </w:p>
-        </w:tc>
-        <w:tc>
-          <w:tcPr>
-            <w:tcW w:w="6210" w:type="dxa"/>
-            <w:tcBorders>
-              <w:top w:val="single" w:sz="4" w:space="0" w:color="000000"/>
-              <w:left w:val="nil"/>
-              <w:bottom w:val="single" w:sz="4" w:space="0" w:color="000000"/>
-              <w:right w:val="single" w:sz="4" w:space="0" w:color="000000"/>
-            </w:tcBorders>
-            <w:tcMar>
-              <w:left w:w="70" w:type="dxa"/>
-              <w:right w:w="65" w:type="dxa"/>
-            </w:tcMar>
-            <w:vAlign w:val="bottom"/>
-          </w:tcPr>
-          <w:p>
-            <w:pPr>
-              <w:wordWrap w:val="0"/>
-              <w:spacing w:after="160" w:line="259" w:lineRule="auto"/>
-              <w:jc w:val="both"/>
-              <w:rPr>
-                <w:rFonts w:ascii="NanumGothic" w:eastAsia="NanumGothic" w:hAnsi="NanumGothic"/>
-                <w:sz w:val="20"/>
-                <w:szCs w:val="20"/>
-              </w:rPr>
-            </w:pPr>
-          </w:p>
-        </w:tc>
-      </w:tr>
-      <w:tr>
-        <w:trPr>
-          <w:trHeight w:val="530"/>
-        </w:trPr>
-        <w:tc>
-          <w:tcPr>
-            <w:tcW w:w="4965" w:type="dxa"/>
-            <w:gridSpan w:val="2"/>
-            <w:tcBorders>
-              <w:top w:val="single" w:sz="4" w:space="0" w:color="000000"/>
-              <w:left w:val="single" w:sz="4" w:space="0" w:color="000000"/>
-              <w:bottom w:val="single" w:sz="4" w:space="0" w:color="000000"/>
-              <w:right w:val="single" w:sz="4" w:space="0" w:color="000000"/>
-            </w:tcBorders>
-            <w:tcMar>
-              <w:left w:w="65" w:type="dxa"/>
-              <w:right w:w="70" w:type="dxa"/>
-            </w:tcMar>
-            <w:vAlign w:val="bottom"/>
-          </w:tcPr>
-          <w:p>
-            <w:pPr>
-              <w:wordWrap w:val="0"/>
-              <w:jc w:val="center"/>
-              <w:rPr>
-                <w:color w:val="000000"/>
-              </w:rPr>
-            </w:pPr>
-          </w:p>
-          <w:p>
-            <w:pPr>
-              <w:wordWrap w:val="0"/>
-              <w:jc w:val="center"/>
-              <w:rPr>
-                <w:color w:val="000000"/>
-              </w:rPr>
-            </w:pPr>
-          </w:p>
-        </w:tc>
-        <w:tc>
-          <w:tcPr>
-            <w:tcW w:w="6210" w:type="dxa"/>
-            <w:tcBorders>
-              <w:top w:val="single" w:sz="4" w:space="0" w:color="000000"/>
-              <w:left w:val="nil"/>
-              <w:bottom w:val="single" w:sz="4" w:space="0" w:color="000000"/>
-              <w:right w:val="single" w:sz="4" w:space="0" w:color="000000"/>
-            </w:tcBorders>
-            <w:tcMar>
-              <w:left w:w="70" w:type="dxa"/>
-              <w:right w:w="65" w:type="dxa"/>
-            </w:tcMar>
-            <w:vAlign w:val="bottom"/>
-          </w:tcPr>
-          <w:p>
-            <w:pPr>
-              <w:wordWrap w:val="0"/>
-              <w:spacing w:after="160" w:line="259" w:lineRule="auto"/>
-              <w:jc w:val="both"/>
-              <w:rPr>
-                <w:rFonts w:ascii="NanumGothic" w:eastAsia="NanumGothic" w:hAnsi="NanumGothic"/>
-                <w:sz w:val="20"/>
-                <w:szCs w:val="20"/>
-              </w:rPr>
-            </w:pPr>
+              <w:t>Guardar todos los alimentos que el cliente seleccione</w:t>
+            </w:r>
           </w:p>
         </w:tc>
       </w:tr>
@@ -3947,6 +2570,9 @@
       <w:pPr>
         <w:spacing w:after="160" w:line="259" w:lineRule="auto"/>
       </w:pPr>
+      <w:bookmarkStart w:id="2" w:name="_GoBack"/>
+      <w:bookmarkEnd w:id="1"/>
+      <w:bookmarkEnd w:id="2"/>
     </w:p>
     <w:sectPr>
       <w:pgSz w:w="12240" w:h="15840"/>
@@ -3961,6 +2587,7 @@
 <file path=word/numbering.xml><?xml version="1.0" encoding="utf-8"?>
 <w:numbering xmlns:wpc="http://schemas.microsoft.com/office/word/2010/wordprocessingCanvas" xmlns:cx="http://schemas.microsoft.com/office/drawing/2014/chartex" xmlns:cx1="http://schemas.microsoft.com/office/drawing/2015/9/8/chartex" xmlns:cx2="http://schemas.microsoft.com/office/drawing/2015/10/21/chartex" xmlns:cx3="http://schemas.microsoft.com/office/drawing/2016/5/9/chartex" xmlns:cx4="http://schemas.microsoft.com/office/drawing/2016/5/10/chartex" xmlns:cx5="http://schemas.microsoft.com/office/drawing/2016/5/11/chartex" xmlns:cx6="http://schemas.microsoft.com/office/drawing/2016/5/12/chartex" xmlns:cx7="http://schemas.microsoft.com/office/drawing/2016/5/13/chartex" xmlns:cx8="http://schemas.microsoft.com/office/drawing/2016/5/14/chartex" xmlns:mc="http://schemas.openxmlformats.org/markup-compatibility/2006" xmlns:aink="http://schemas.microsoft.com/office/drawing/2016/ink" xmlns:am3d="http://schemas.microsoft.com/office/drawing/2017/model3d" xmlns:o="urn:schemas-microsoft-com:office:office" xmlns:r="http://schemas.openxmlformats.org/officeDocument/2006/relationships" xmlns:m="http://schemas.openxmlformats.org/officeDocument/2006/math" xmlns:v="urn:schemas-microsoft-com:vml" xmlns:wp14="http://schemas.microsoft.com/office/word/2010/wordprocessingDrawing" xmlns:wp="http://schemas.openxmlformats.org/drawingml/2006/wordprocessingDrawing" xmlns:w10="urn:schemas-microsoft-com:office:word" xmlns:w="http://schemas.openxmlformats.org/wordprocessingml/2006/main" xmlns:w14="http://schemas.microsoft.com/office/word/2010/wordml" xmlns:w15="http://schemas.microsoft.com/office/word/2012/wordml" xmlns:w16cid="http://schemas.microsoft.com/office/word/2016/wordml/cid" xmlns:w16se="http://schemas.microsoft.com/office/word/2015/wordml/symex" xmlns:wpg="http://schemas.microsoft.com/office/word/2010/wordprocessingGroup" xmlns:wpi="http://schemas.microsoft.com/office/word/2010/wordprocessingInk" xmlns:wne="http://schemas.microsoft.com/office/word/2006/wordml" xmlns:wps="http://schemas.microsoft.com/office/word/2010/wordprocessingShape" mc:Ignorable="w14 w15 w16se w16cid wp14">
   <w:abstractNum w:abstractNumId="0" w15:restartNumberingAfterBreak="0">
+    <w:nsid w:val="506B6D9C"/>
     <w:multiLevelType w:val="hybridMultilevel"/>
     <w:tmpl w:val="28D76B2D"/>
     <w:lvl w:ilvl="0" w:tplc="42A082DA">

</xml_diff>